<commit_message>
Updated ER Diagram with recommendations
</commit_message>
<xml_diff>
--- a/Phase2.docx
+++ b/Phase2.docx
@@ -89,27 +89,7 @@
           <w:u w:val="none"/>
         </w:rPr>
         <w:tab/>
-        <w:t xml:space="preserve">-The complete E/R diagram is separate from the word document as it does not fit on the word document to be able to see clearly due to resolution. But there are currently 11 entities (3 of them being a part of a “is-a” relationship). The following entities </w:t>
-      </w:r>
-      <w:r>
-        <w:rPr>
-          <w:b w:val="false"/>
-          <w:bCs w:val="false"/>
-          <w:i w:val="false"/>
-          <w:iCs w:val="false"/>
-          <w:u w:val="none"/>
-        </w:rPr>
-        <w:t>and their keys are the following</w:t>
-      </w:r>
-      <w:r>
-        <w:rPr>
-          <w:b w:val="false"/>
-          <w:bCs w:val="false"/>
-          <w:i w:val="false"/>
-          <w:iCs w:val="false"/>
-          <w:u w:val="none"/>
-        </w:rPr>
-        <w:t>:</w:t>
+        <w:t>-The complete E/R diagram is separate from the word document as it does not fit on the word document to be able to see clearly due to resolution. But there are currently 11 entities (3 of them being a part of a “is-a” relationship). The following entities and their keys are the following:</w:t>
       </w:r>
     </w:p>
     <w:p>
@@ -985,12 +965,35 @@
       </w:pPr>
       <w:r>
         <w:rPr>
+          <w:b w:val="false"/>
+          <w:bCs w:val="false"/>
+        </w:rPr>
+      </w:r>
+    </w:p>
+    <w:p>
+      <w:pPr>
+        <w:pStyle w:val="Normal"/>
+        <w:jc w:val="left"/>
+        <w:rPr>
+          <w:b/>
           <w:b/>
           <w:bCs/>
           <w:i w:val="false"/>
-          <w:iCs w:val="false"/>
-          <w:u w:val="none"/>
-        </w:rPr>
+          <w:i w:val="false"/>
+          <w:iCs w:val="false"/>
+          <w:u w:val="none"/>
+        </w:rPr>
+      </w:pPr>
+      <w:r>
+        <w:rPr>
+          <w:b w:val="false"/>
+          <w:bCs w:val="false"/>
+          <w:i w:val="false"/>
+          <w:iCs w:val="false"/>
+          <w:u w:val="none"/>
+        </w:rPr>
+        <w:tab/>
+        <w:t xml:space="preserve">I will explain each of the entities and their relationship with one another starting off with Card entity. Card entity has a relationship with Set entity because each card is unique to the set, so a card belongs to 1 set only and a set has from 1 to many cards in it. In other words, every set has cards and each card is in 1 set. </w:t>
       </w:r>
     </w:p>
     <w:p>
@@ -1016,27 +1019,7 @@
           <w:u w:val="none"/>
         </w:rPr>
         <w:tab/>
-        <w:t>I will explain each of the entities and their relationship with one an</w:t>
-      </w:r>
-      <w:r>
-        <w:rPr>
-          <w:b w:val="false"/>
-          <w:bCs w:val="false"/>
-          <w:i w:val="false"/>
-          <w:iCs w:val="false"/>
-          <w:u w:val="none"/>
-        </w:rPr>
-        <w:t xml:space="preserve">other starting off with Card entity. </w:t>
-      </w:r>
-      <w:r>
-        <w:rPr>
-          <w:b w:val="false"/>
-          <w:bCs w:val="false"/>
-          <w:i w:val="false"/>
-          <w:iCs w:val="false"/>
-          <w:u w:val="none"/>
-        </w:rPr>
-        <w:t xml:space="preserve">Card entity has a relationship with Set entity because each card is unique to the set, so a card belongs to 1 set only and a set has from 1 to many cards in it. In other words, every set has cards and each card is in 1 set. </w:t>
+        <w:t xml:space="preserve">Card entity has a relationship with Format entity because each card is can be allowed, banned, or restricted in each of the formats (currently 34 formats) and each format can include atleast 1 to many card in it.  A format is a game type in which the set of rules differ, thus allowing or disallowing certain cards into the format, which is why the relationship is the way it is. </w:t>
       </w:r>
     </w:p>
     <w:p>
@@ -1062,83 +1045,7 @@
           <w:u w:val="none"/>
         </w:rPr>
         <w:tab/>
-        <w:t xml:space="preserve">Card entity has a relationship with Format entity because each card is can be allowed, banned, or restricted in each of the formats (currently 34 formats) and each format can include atleast 1 to many card in it.  </w:t>
-      </w:r>
-      <w:r>
-        <w:rPr>
-          <w:b w:val="false"/>
-          <w:bCs w:val="false"/>
-          <w:i w:val="false"/>
-          <w:iCs w:val="false"/>
-          <w:u w:val="none"/>
-        </w:rPr>
-        <w:t xml:space="preserve">A format is a game type in which the set of rules differ, thus allowing or disallowing certain cards into the format, which is why the relationship is the way it is. </w:t>
-      </w:r>
-    </w:p>
-    <w:p>
-      <w:pPr>
-        <w:pStyle w:val="Normal"/>
-        <w:jc w:val="left"/>
-        <w:rPr>
-          <w:b/>
-          <w:b/>
-          <w:bCs/>
-          <w:i w:val="false"/>
-          <w:i w:val="false"/>
-          <w:iCs w:val="false"/>
-          <w:u w:val="none"/>
-        </w:rPr>
-      </w:pPr>
-      <w:r>
-        <w:rPr>
-          <w:b w:val="false"/>
-          <w:bCs w:val="false"/>
-          <w:i w:val="false"/>
-          <w:iCs w:val="false"/>
-          <w:u w:val="none"/>
-        </w:rPr>
-        <w:tab/>
-        <w:t xml:space="preserve">The separation of Type from Card (originally type was an attribute of Card) was due to cards having multiple types. It is to note that CardType attribute in Card is different from the Type entity as Type entity was formed from multi-attributed columns found in Card (“supertypes”, “types”, and “subtypes”) while CardType is a single attribute column, like full name or something.  Each of the multi-attributed type can have </w:t>
-      </w:r>
-      <w:r>
-        <w:rPr>
-          <w:b w:val="false"/>
-          <w:bCs w:val="false"/>
-          <w:i w:val="false"/>
-          <w:iCs w:val="false"/>
-          <w:u w:val="none"/>
-        </w:rPr>
-        <w:t>1</w:t>
-      </w:r>
-      <w:r>
-        <w:rPr>
-          <w:b w:val="false"/>
-          <w:bCs w:val="false"/>
-          <w:i w:val="false"/>
-          <w:iCs w:val="false"/>
-          <w:u w:val="none"/>
-        </w:rPr>
-        <w:t xml:space="preserve"> to many instances in a single card. For example, a “types” can include </w:t>
-      </w:r>
-      <w:r>
-        <w:rPr>
-          <w:b w:val="false"/>
-          <w:bCs w:val="false"/>
-          <w:i w:val="false"/>
-          <w:iCs w:val="false"/>
-          <w:u w:val="none"/>
-        </w:rPr>
-        <w:t>1</w:t>
-      </w:r>
-      <w:r>
-        <w:rPr>
-          <w:b w:val="false"/>
-          <w:bCs w:val="false"/>
-          <w:i w:val="false"/>
-          <w:iCs w:val="false"/>
-          <w:u w:val="none"/>
-        </w:rPr>
-        <w:t xml:space="preserve"> to many instances in a single card.  The same for “subtypes” and “supertypes”. So, we separated multi-attribute columns into their own table due to criticism from other developers against having multi attributed columns because they are “bad designs” in practice. Therefore, Type entity includes the type id, type name, and the type of type name (“types”, “supertypes”, or “subtypes”) and we added a relationship table to connect Card entity and Table entity with their respected type. </w:t>
+        <w:t xml:space="preserve">The separation of Type from Card (originally type was an attribute of Card) was due to cards having multiple types. It is to note that CardType attribute in Card is different from the Type entity as Type entity was formed from multi-attributed columns found in Card (“supertypes”, “types”, and “subtypes”) while CardType is a single attribute column, like full name or something.  Each of the multi-attributed type can have 1 to many instances in a single card. For example, a “types” can include 1 to many instances in a single card.  The same for “subtypes” and “supertypes”. So, we separated multi-attribute columns into their own table due to criticism from other developers against having multi attributed columns because they are “bad designs” in practice. Therefore, Type entity includes the type id, type name, and the type of type name (“types”, “supertypes”, or “subtypes”) and we added a relationship table to connect Card entity and Table entity with their respected type. </w:t>
       </w:r>
     </w:p>
     <w:p>
@@ -1190,27 +1097,7 @@
           <w:u w:val="none"/>
         </w:rPr>
         <w:tab/>
-        <w:t xml:space="preserve">The Card entity and Ruling entity relationship was done in a way to show that each card </w:t>
-      </w:r>
-      <w:r>
-        <w:rPr>
-          <w:b w:val="false"/>
-          <w:bCs w:val="false"/>
-          <w:i w:val="false"/>
-          <w:iCs w:val="false"/>
-          <w:u w:val="none"/>
-        </w:rPr>
-        <w:t>has</w:t>
-      </w:r>
-      <w:r>
-        <w:rPr>
-          <w:b w:val="false"/>
-          <w:bCs w:val="false"/>
-          <w:i w:val="false"/>
-          <w:iCs w:val="false"/>
-          <w:u w:val="none"/>
-        </w:rPr>
-        <w:t xml:space="preserve"> 0 to many rulings and that each of these ruling is connect to only 1 card. So, we decided to have cardID as a foreign key in Ruling entity to show the rules associated with that card.</w:t>
+        <w:t>The Card entity and Ruling entity relationship was done in a way to show that each card has 0 to many rulings and that each of these ruling is connect to only 1 card. So, we decided to have cardID as a foreign key in Ruling entity to show the rules associated with that card.</w:t>
       </w:r>
     </w:p>
     <w:p>
@@ -1236,17 +1123,7 @@
           <w:u w:val="none"/>
         </w:rPr>
         <w:tab/>
-        <w:t xml:space="preserve">Color entity and ColorIdentity entity both share the attributes (though I’m unsure whether this is a correct implementation) but they both differ because a Card could have a special rule that might render its Card_Color relationship as colorless (which is nonexistent on the relationship as it is null) but could still potential have a Color Identity due to the symbols on the card. Color Identity does not care for special rulings, but rather for the identity of the colors which the card represents. The perfect example of this is of the card “Ghostfire”. Ghostfire’s color is colorless but the color identity is red. Color of the card does not take into consideration what is on the text side of the color, only the mana cost and special rulings. Therefore, it was a must to separate these two, even though they both shared the same columns. But both share the same multiplicity as a color or color identity can be in </w:t>
-      </w:r>
-      <w:r>
-        <w:rPr>
-          <w:b w:val="false"/>
-          <w:bCs w:val="false"/>
-          <w:i w:val="false"/>
-          <w:iCs w:val="false"/>
-          <w:u w:val="none"/>
-        </w:rPr>
-        <w:t>1 to many cards and a card may contain 0 to 5 color or color identity to it.</w:t>
+        <w:t>Color entity and ColorIdentity entity both share the attributes (though I’m unsure whether this is a correct implementation) but they both differ because a Card could have a special rule that might render its Card_Color relationship as colorless (which is nonexistent on the relationship as it is null) but could still potential have a Color Identity due to the symbols on the card. Color Identity does not care for special rulings, but rather for the identity of the colors which the card represents. The perfect example of this is of the card “Ghostfire”. Ghostfire’s color is colorless but the color identity is red. Color of the card does not take into consideration what is on the text side of the color, only the mana cost and special rulings. Therefore, it was a must to separate these two, even though they both shared the same columns. But both share the same multiplicity as a color or color identity can be in 1 to many cards and a card may contain 0 to 5 color or color identity to it.</w:t>
       </w:r>
     </w:p>
     <w:p>
@@ -1298,37 +1175,7 @@
           <w:u w:val="none"/>
         </w:rPr>
         <w:tab/>
-        <w:t xml:space="preserve">A Deck entity and Card entity share a relationship because every deck </w:t>
-      </w:r>
-      <w:r>
-        <w:rPr>
-          <w:b w:val="false"/>
-          <w:bCs w:val="false"/>
-          <w:i w:val="false"/>
-          <w:iCs w:val="false"/>
-          <w:u w:val="none"/>
-        </w:rPr>
-        <w:t>includes</w:t>
-      </w:r>
-      <w:r>
-        <w:rPr>
-          <w:b w:val="false"/>
-          <w:bCs w:val="false"/>
-          <w:i w:val="false"/>
-          <w:iCs w:val="false"/>
-          <w:u w:val="none"/>
-        </w:rPr>
-        <w:t xml:space="preserve"> 0 to many cards and a card may </w:t>
-      </w:r>
-      <w:r>
-        <w:rPr>
-          <w:b w:val="false"/>
-          <w:bCs w:val="false"/>
-          <w:i w:val="false"/>
-          <w:iCs w:val="false"/>
-          <w:u w:val="none"/>
-        </w:rPr>
-        <w:t>be in 0 to 4 decks. There can be at most 4 of the same card in each deck, with the exception of the basic lands. But other than, a deck can contain 0 as the creation of it does not have to include a card. And a card might not be necessarily in a deck due to lack of playability.</w:t>
+        <w:t>A Deck entity and Card entity share a relationship because every deck includes 0 to many cards and a card may be in 0 to 4 decks. There can be at most 4 of the same card in each deck, with the exception of the basic lands. But other than, a deck can contain 0 as the creation of it does not have to include a card. And a card might not be necessarily in a deck due to lack of playability.</w:t>
       </w:r>
     </w:p>
     <w:p>
@@ -1354,32 +1201,14 @@
           <w:u w:val="none"/>
         </w:rPr>
         <w:tab/>
-        <w:t xml:space="preserve">The userDeck entity and TournamentDeck entity share a “is-a” relationship with as both as different enough to related with Deck entity but different as TournamentDecks might not neccesarily be users within the system. UserDeck pertains to the creation of decks by user of this system and tournament decks are decks that won tournaments, usually represented as the top 8 decks of the tournament. We wanted to add tournament decks to the list for users to see and potentially replicate in their own deck creation. </w:t>
-      </w:r>
-      <w:r>
-        <w:rPr>
-          <w:b w:val="false"/>
-          <w:bCs w:val="false"/>
-          <w:i w:val="false"/>
-          <w:iCs w:val="false"/>
-          <w:u w:val="none"/>
-        </w:rPr>
-        <w:t>These decks will be added by Administrator.</w:t>
-      </w:r>
-    </w:p>
-    <w:p>
-      <w:pPr>
-        <w:pStyle w:val="Normal"/>
-        <w:jc w:val="left"/>
-        <w:rPr>
-          <w:b/>
-          <w:b/>
-          <w:bCs/>
-          <w:i w:val="false"/>
-          <w:i w:val="false"/>
-          <w:iCs w:val="false"/>
-          <w:u w:val="none"/>
-        </w:rPr>
+        <w:t>The userDeck entity and TournamentDeck entity share a “is-a” relationship with as both as different enough to related with Deck entity but different as TournamentDecks might not neccesarily be users within the system. UserDeck pertains to the creation of decks by user of this system and tournament decks are decks that won tournaments, usually represented as the top 8 decks of the tournament. We wanted to add tournament decks to the list for users to see and potentially replicate in their own deck creation. These decks will be added by Administrator.</w:t>
+      </w:r>
+    </w:p>
+    <w:p>
+      <w:pPr>
+        <w:pStyle w:val="Normal"/>
+        <w:jc w:val="left"/>
+        <w:rPr/>
       </w:pPr>
       <w:r>
         <w:rPr>
@@ -1398,69 +1227,15 @@
         <w:pStyle w:val="Normal"/>
         <w:jc w:val="left"/>
         <w:rPr>
-          <w:b/>
-          <w:b/>
-          <w:bCs/>
-          <w:i w:val="false"/>
-          <w:i w:val="false"/>
-          <w:iCs w:val="false"/>
-          <w:u w:val="none"/>
-        </w:rPr>
-      </w:pPr>
-      <w:r>
-        <w:rPr>
-          <w:b w:val="false"/>
-          <w:bCs w:val="false"/>
-          <w:i w:val="false"/>
-          <w:iCs w:val="false"/>
-          <w:u w:val="none"/>
-        </w:rPr>
-        <w:tab/>
-        <w:t xml:space="preserve"> The relationship between User entity and Set entity exists solely for the administrator to add set  </w:t>
-      </w:r>
-    </w:p>
-    <w:p>
-      <w:pPr>
-        <w:pStyle w:val="Normal"/>
-        <w:jc w:val="left"/>
-        <w:rPr>
-          <w:b/>
-          <w:b/>
-          <w:bCs/>
-          <w:i w:val="false"/>
-          <w:i w:val="false"/>
-          <w:iCs w:val="false"/>
-          <w:u w:val="none"/>
-        </w:rPr>
-      </w:pPr>
-      <w:r>
-        <w:rPr>
-          <w:b w:val="false"/>
-          <w:bCs w:val="false"/>
-          <w:i w:val="false"/>
-          <w:iCs w:val="false"/>
-          <w:u w:val="none"/>
-        </w:rPr>
-        <w:t>and manage the set, which each admin can manage 0 to many sets, while a set is managed by atleast 1 user(admin) to many. The user (admin) also supervises the other users of the system.</w:t>
-      </w:r>
-    </w:p>
-    <w:p>
-      <w:pPr>
-        <w:pStyle w:val="Normal"/>
-        <w:jc w:val="left"/>
-        <w:rPr>
-          <w:b w:val="false"/>
-          <w:b w:val="false"/>
-          <w:bCs w:val="false"/>
-        </w:rPr>
-      </w:pPr>
-      <w:r>
-        <w:rPr>
-          <w:b/>
-          <w:bCs/>
-          <w:i w:val="false"/>
-          <w:iCs w:val="false"/>
-          <w:u w:val="none"/>
+          <w:b w:val="false"/>
+          <w:b w:val="false"/>
+          <w:bCs w:val="false"/>
+        </w:rPr>
+      </w:pPr>
+      <w:r>
+        <w:rPr>
+          <w:b w:val="false"/>
+          <w:bCs w:val="false"/>
         </w:rPr>
       </w:r>
       <w:r>
@@ -1479,11 +1254,8 @@
       </w:pPr>
       <w:r>
         <w:rPr>
-          <w:b/>
-          <w:bCs/>
-          <w:i w:val="false"/>
-          <w:iCs w:val="false"/>
-          <w:u w:val="none"/>
+          <w:b w:val="false"/>
+          <w:bCs w:val="false"/>
         </w:rPr>
       </w:r>
     </w:p>
@@ -2393,17 +2165,7 @@
           <w:iCs w:val="false"/>
           <w:u w:val="none"/>
         </w:rPr>
-        <w:t xml:space="preserve">, </w:t>
-      </w:r>
-      <w:r>
-        <w:rPr>
-          <w:b w:val="false"/>
-          <w:bCs w:val="false"/>
-          <w:i w:val="false"/>
-          <w:iCs w:val="false"/>
-          <w:u w:val="none"/>
-        </w:rPr>
-        <w:t>MainboardQty, Sideboard Qty, CardName)</w:t>
+        <w:t>, MainboardQty, Sideboard Qty, CardName)</w:t>
       </w:r>
     </w:p>
     <w:p>
@@ -2883,15 +2645,6 @@
           <w:u w:val="none"/>
         </w:rPr>
         <w:tab/>
-      </w:r>
-      <w:r>
-        <w:rPr>
-          <w:b w:val="false"/>
-          <w:bCs w:val="false"/>
-          <w:i w:val="false"/>
-          <w:iCs w:val="false"/>
-          <w:u w:val="none"/>
-        </w:rPr>
         <w:t>The tools that we are using in our project are Netbeans for the Java JFrame GUI, GitHub for version control and allowing exchanging of information, ERDPlus.com for the creation of the E/R diagram, and MTGJson.com’s JSON Set file for the information of every card and set in the trading-card game “Magic the Gathering”.</w:t>
       </w:r>
     </w:p>
@@ -2918,15 +2671,6 @@
           <w:u w:val="none"/>
         </w:rPr>
         <w:tab/>
-      </w:r>
-      <w:r>
-        <w:rPr>
-          <w:b w:val="false"/>
-          <w:bCs w:val="false"/>
-          <w:i w:val="false"/>
-          <w:iCs w:val="false"/>
-          <w:u w:val="none"/>
-        </w:rPr>
         <w:t>We populated the SQL Database with the use of GSON to read through the JSON file and gather the information from. Then, we use java.sql to store the information parsed from the JSON into the SQL Database. Java file for the implementation will be provided.</w:t>
       </w:r>
     </w:p>
@@ -3002,15 +2746,6 @@
           <w:u w:val="none"/>
         </w:rPr>
         <w:tab/>
-      </w:r>
-      <w:r>
-        <w:rPr>
-          <w:b w:val="false"/>
-          <w:bCs w:val="false"/>
-          <w:i w:val="false"/>
-          <w:iCs w:val="false"/>
-          <w:u w:val="none"/>
-        </w:rPr>
         <w:t>Major Tasks to be complete:</w:t>
       </w:r>
     </w:p>
@@ -3289,7 +3024,13 @@
         </w:rPr>
       </w:pPr>
       <w:r>
-        <w:rPr/>
+        <w:rPr>
+          <w:b w:val="false"/>
+          <w:bCs w:val="false"/>
+          <w:i w:val="false"/>
+          <w:iCs w:val="false"/>
+          <w:u w:val="none"/>
+        </w:rPr>
       </w:r>
     </w:p>
     <w:p>
@@ -3485,15 +3226,7 @@
       <w:pPr>
         <w:pStyle w:val="Normal"/>
         <w:jc w:val="left"/>
-        <w:rPr>
-          <w:b w:val="false"/>
-          <w:b w:val="false"/>
-          <w:bCs w:val="false"/>
-          <w:i w:val="false"/>
-          <w:i w:val="false"/>
-          <w:iCs w:val="false"/>
-          <w:u w:val="none"/>
-        </w:rPr>
+        <w:rPr/>
       </w:pPr>
       <w:r>
         <w:rPr/>
@@ -3507,6 +3240,7 @@
       <w:pgNumType w:fmt="decimal"/>
       <w:formProt w:val="false"/>
       <w:textDirection w:val="lrTb"/>
+      <w:docGrid w:type="default" w:linePitch="240" w:charSpace="4294961151"/>
     </w:sectPr>
   </w:body>
 </w:document>
@@ -3958,6 +3692,7 @@
         <w:rFonts w:ascii="Symbol" w:hAnsi="Symbol" w:cs="Symbol" w:hint="default"/>
         <w:outline w:val="false"/>
         <w:shadow w:val="false"/>
+        <w:b w:val="false"/>
         <w:rFonts w:cs="OpenSymbol"/>
       </w:rPr>
     </w:lvl>
@@ -4140,6 +3875,7 @@
         <w:rFonts w:ascii="OpenSymbol" w:hAnsi="OpenSymbol" w:cs="OpenSymbol" w:hint="default"/>
         <w:outline w:val="false"/>
         <w:shadow w:val="false"/>
+        <w:b/>
         <w:rFonts w:cs="OpenSymbol"/>
       </w:rPr>
     </w:lvl>
@@ -4304,6 +4040,7 @@
         <w:rFonts w:ascii="OpenSymbol" w:hAnsi="OpenSymbol" w:cs="OpenSymbol" w:hint="default"/>
         <w:outline w:val="false"/>
         <w:shadow w:val="false"/>
+        <w:b/>
         <w:rFonts w:cs="OpenSymbol"/>
       </w:rPr>
     </w:lvl>
@@ -4468,6 +4205,7 @@
         <w:rFonts w:ascii="OpenSymbol" w:hAnsi="OpenSymbol" w:cs="OpenSymbol" w:hint="default"/>
         <w:outline w:val="false"/>
         <w:shadow w:val="false"/>
+        <w:b/>
         <w:rFonts w:cs="OpenSymbol"/>
       </w:rPr>
     </w:lvl>
@@ -4632,6 +4370,7 @@
         <w:rFonts w:ascii="OpenSymbol" w:hAnsi="OpenSymbol" w:cs="OpenSymbol" w:hint="default"/>
         <w:outline w:val="false"/>
         <w:shadow w:val="false"/>
+        <w:b/>
         <w:rFonts w:cs="OpenSymbol"/>
       </w:rPr>
     </w:lvl>
@@ -4796,6 +4535,7 @@
         <w:rFonts w:ascii="OpenSymbol" w:hAnsi="OpenSymbol" w:cs="OpenSymbol" w:hint="default"/>
         <w:outline w:val="false"/>
         <w:shadow w:val="false"/>
+        <w:b/>
         <w:rFonts w:cs="OpenSymbol"/>
       </w:rPr>
     </w:lvl>
@@ -4960,6 +4700,7 @@
         <w:rFonts w:ascii="OpenSymbol" w:hAnsi="OpenSymbol" w:cs="OpenSymbol" w:hint="default"/>
         <w:outline w:val="false"/>
         <w:shadow w:val="false"/>
+        <w:b/>
         <w:rFonts w:cs="OpenSymbol"/>
       </w:rPr>
     </w:lvl>
@@ -5124,6 +4865,7 @@
         <w:rFonts w:ascii="OpenSymbol" w:hAnsi="OpenSymbol" w:cs="OpenSymbol" w:hint="default"/>
         <w:outline w:val="false"/>
         <w:shadow w:val="false"/>
+        <w:b/>
         <w:rFonts w:cs="OpenSymbol"/>
       </w:rPr>
     </w:lvl>
@@ -5452,6 +5194,7 @@
         <w:rFonts w:ascii="OpenSymbol" w:hAnsi="OpenSymbol" w:cs="OpenSymbol" w:hint="default"/>
         <w:outline w:val="false"/>
         <w:shadow w:val="false"/>
+        <w:b/>
         <w:rFonts w:cs="OpenSymbol"/>
       </w:rPr>
     </w:lvl>
@@ -5598,6 +5341,7 @@
         <w:rFonts w:ascii="Symbol" w:hAnsi="Symbol" w:cs="Symbol" w:hint="default"/>
         <w:outline w:val="false"/>
         <w:shadow w:val="false"/>
+        <w:b/>
         <w:rFonts w:cs="OpenSymbol"/>
       </w:rPr>
     </w:lvl>
@@ -5762,6 +5506,7 @@
         <w:rFonts w:ascii="Symbol" w:hAnsi="Symbol" w:cs="Symbol" w:hint="default"/>
         <w:outline w:val="false"/>
         <w:shadow w:val="false"/>
+        <w:b/>
         <w:rFonts w:cs="OpenSymbol"/>
       </w:rPr>
     </w:lvl>
@@ -5926,6 +5671,7 @@
         <w:rFonts w:ascii="Symbol" w:hAnsi="Symbol" w:cs="Symbol" w:hint="default"/>
         <w:outline w:val="false"/>
         <w:shadow w:val="false"/>
+        <w:b/>
         <w:rFonts w:cs="OpenSymbol"/>
       </w:rPr>
     </w:lvl>
@@ -6253,15 +5999,12 @@
     <w:rPrDefault>
       <w:rPr>
         <w:rFonts w:ascii="Liberation Serif" w:hAnsi="Liberation Serif" w:eastAsia="Noto Sans CJK SC Regular" w:cs="FreeSans"/>
-        <w:sz w:val="24"/>
         <w:szCs w:val="24"/>
         <w:lang w:val="en-US" w:eastAsia="zh-CN" w:bidi="hi-IN"/>
       </w:rPr>
     </w:rPrDefault>
     <w:pPrDefault>
-      <w:pPr>
-        <w:widowControl/>
-      </w:pPr>
+      <w:pPr/>
     </w:pPrDefault>
   </w:docDefaults>
   <w:style w:type="paragraph" w:styleId="Normal">
@@ -6269,10 +6012,12 @@
     <w:qFormat/>
     <w:pPr>
       <w:widowControl/>
+      <w:bidi w:val="0"/>
+      <w:jc w:val="left"/>
     </w:pPr>
     <w:rPr>
       <w:rFonts w:ascii="Liberation Serif" w:hAnsi="Liberation Serif" w:eastAsia="Noto Sans CJK SC Regular" w:cs="FreeSans"/>
-      <w:color w:val="auto"/>
+      <w:color w:val="00000A"/>
       <w:sz w:val="24"/>
       <w:szCs w:val="24"/>
       <w:lang w:val="en-US" w:eastAsia="zh-CN" w:bidi="hi-IN"/>
@@ -6288,6 +6033,1152 @@
     <w:qFormat/>
     <w:rPr>
       <w:rFonts w:ascii="OpenSymbol" w:hAnsi="OpenSymbol" w:eastAsia="OpenSymbol" w:cs="OpenSymbol"/>
+      <w:outline w:val="false"/>
+      <w:shadow w:val="false"/>
+    </w:rPr>
+  </w:style>
+  <w:style w:type="character" w:styleId="ListLabel1">
+    <w:name w:val="ListLabel 1"/>
+    <w:qFormat/>
+    <w:rPr>
+      <w:rFonts w:cs="OpenSymbol"/>
+      <w:outline w:val="false"/>
+      <w:shadow w:val="false"/>
+    </w:rPr>
+  </w:style>
+  <w:style w:type="character" w:styleId="ListLabel2">
+    <w:name w:val="ListLabel 2"/>
+    <w:qFormat/>
+    <w:rPr>
+      <w:rFonts w:cs="OpenSymbol"/>
+      <w:outline w:val="false"/>
+      <w:shadow w:val="false"/>
+    </w:rPr>
+  </w:style>
+  <w:style w:type="character" w:styleId="ListLabel3">
+    <w:name w:val="ListLabel 3"/>
+    <w:qFormat/>
+    <w:rPr>
+      <w:rFonts w:cs="OpenSymbol"/>
+      <w:outline w:val="false"/>
+      <w:shadow w:val="false"/>
+    </w:rPr>
+  </w:style>
+  <w:style w:type="character" w:styleId="ListLabel4">
+    <w:name w:val="ListLabel 4"/>
+    <w:qFormat/>
+    <w:rPr>
+      <w:rFonts w:cs="OpenSymbol"/>
+      <w:outline w:val="false"/>
+      <w:shadow w:val="false"/>
+    </w:rPr>
+  </w:style>
+  <w:style w:type="character" w:styleId="ListLabel5">
+    <w:name w:val="ListLabel 5"/>
+    <w:qFormat/>
+    <w:rPr>
+      <w:rFonts w:cs="OpenSymbol"/>
+      <w:outline w:val="false"/>
+      <w:shadow w:val="false"/>
+    </w:rPr>
+  </w:style>
+  <w:style w:type="character" w:styleId="ListLabel6">
+    <w:name w:val="ListLabel 6"/>
+    <w:qFormat/>
+    <w:rPr>
+      <w:rFonts w:cs="OpenSymbol"/>
+      <w:outline w:val="false"/>
+      <w:shadow w:val="false"/>
+    </w:rPr>
+  </w:style>
+  <w:style w:type="character" w:styleId="ListLabel7">
+    <w:name w:val="ListLabel 7"/>
+    <w:qFormat/>
+    <w:rPr>
+      <w:rFonts w:cs="OpenSymbol"/>
+      <w:outline w:val="false"/>
+      <w:shadow w:val="false"/>
+    </w:rPr>
+  </w:style>
+  <w:style w:type="character" w:styleId="ListLabel8">
+    <w:name w:val="ListLabel 8"/>
+    <w:qFormat/>
+    <w:rPr>
+      <w:rFonts w:cs="OpenSymbol"/>
+      <w:outline w:val="false"/>
+      <w:shadow w:val="false"/>
+    </w:rPr>
+  </w:style>
+  <w:style w:type="character" w:styleId="ListLabel9">
+    <w:name w:val="ListLabel 9"/>
+    <w:qFormat/>
+    <w:rPr>
+      <w:rFonts w:cs="OpenSymbol"/>
+      <w:outline w:val="false"/>
+      <w:shadow w:val="false"/>
+    </w:rPr>
+  </w:style>
+  <w:style w:type="character" w:styleId="ListLabel10">
+    <w:name w:val="ListLabel 10"/>
+    <w:qFormat/>
+    <w:rPr>
+      <w:rFonts w:cs="OpenSymbol"/>
+      <w:b w:val="false"/>
+      <w:outline w:val="false"/>
+      <w:shadow w:val="false"/>
+    </w:rPr>
+  </w:style>
+  <w:style w:type="character" w:styleId="ListLabel11">
+    <w:name w:val="ListLabel 11"/>
+    <w:qFormat/>
+    <w:rPr>
+      <w:rFonts w:cs="OpenSymbol"/>
+      <w:outline w:val="false"/>
+      <w:shadow w:val="false"/>
+    </w:rPr>
+  </w:style>
+  <w:style w:type="character" w:styleId="ListLabel12">
+    <w:name w:val="ListLabel 12"/>
+    <w:qFormat/>
+    <w:rPr>
+      <w:rFonts w:cs="OpenSymbol"/>
+      <w:outline w:val="false"/>
+      <w:shadow w:val="false"/>
+    </w:rPr>
+  </w:style>
+  <w:style w:type="character" w:styleId="ListLabel13">
+    <w:name w:val="ListLabel 13"/>
+    <w:qFormat/>
+    <w:rPr>
+      <w:rFonts w:cs="OpenSymbol"/>
+      <w:outline w:val="false"/>
+      <w:shadow w:val="false"/>
+    </w:rPr>
+  </w:style>
+  <w:style w:type="character" w:styleId="ListLabel14">
+    <w:name w:val="ListLabel 14"/>
+    <w:qFormat/>
+    <w:rPr>
+      <w:rFonts w:cs="OpenSymbol"/>
+      <w:outline w:val="false"/>
+      <w:shadow w:val="false"/>
+    </w:rPr>
+  </w:style>
+  <w:style w:type="character" w:styleId="ListLabel15">
+    <w:name w:val="ListLabel 15"/>
+    <w:qFormat/>
+    <w:rPr>
+      <w:rFonts w:cs="OpenSymbol"/>
+      <w:outline w:val="false"/>
+      <w:shadow w:val="false"/>
+    </w:rPr>
+  </w:style>
+  <w:style w:type="character" w:styleId="ListLabel16">
+    <w:name w:val="ListLabel 16"/>
+    <w:qFormat/>
+    <w:rPr>
+      <w:rFonts w:cs="OpenSymbol"/>
+      <w:outline w:val="false"/>
+      <w:shadow w:val="false"/>
+    </w:rPr>
+  </w:style>
+  <w:style w:type="character" w:styleId="ListLabel17">
+    <w:name w:val="ListLabel 17"/>
+    <w:qFormat/>
+    <w:rPr>
+      <w:rFonts w:cs="OpenSymbol"/>
+      <w:outline w:val="false"/>
+      <w:shadow w:val="false"/>
+    </w:rPr>
+  </w:style>
+  <w:style w:type="character" w:styleId="ListLabel18">
+    <w:name w:val="ListLabel 18"/>
+    <w:qFormat/>
+    <w:rPr>
+      <w:rFonts w:cs="OpenSymbol"/>
+      <w:outline w:val="false"/>
+      <w:shadow w:val="false"/>
+    </w:rPr>
+  </w:style>
+  <w:style w:type="character" w:styleId="ListLabel19">
+    <w:name w:val="ListLabel 19"/>
+    <w:qFormat/>
+    <w:rPr>
+      <w:rFonts w:cs="OpenSymbol"/>
+      <w:outline w:val="false"/>
+      <w:shadow w:val="false"/>
+    </w:rPr>
+  </w:style>
+  <w:style w:type="character" w:styleId="ListLabel20">
+    <w:name w:val="ListLabel 20"/>
+    <w:qFormat/>
+    <w:rPr>
+      <w:rFonts w:cs="OpenSymbol"/>
+      <w:b/>
+      <w:outline w:val="false"/>
+      <w:shadow w:val="false"/>
+    </w:rPr>
+  </w:style>
+  <w:style w:type="character" w:styleId="ListLabel21">
+    <w:name w:val="ListLabel 21"/>
+    <w:qFormat/>
+    <w:rPr>
+      <w:rFonts w:cs="OpenSymbol"/>
+      <w:outline w:val="false"/>
+      <w:shadow w:val="false"/>
+    </w:rPr>
+  </w:style>
+  <w:style w:type="character" w:styleId="ListLabel22">
+    <w:name w:val="ListLabel 22"/>
+    <w:qFormat/>
+    <w:rPr>
+      <w:rFonts w:cs="OpenSymbol"/>
+      <w:outline w:val="false"/>
+      <w:shadow w:val="false"/>
+    </w:rPr>
+  </w:style>
+  <w:style w:type="character" w:styleId="ListLabel23">
+    <w:name w:val="ListLabel 23"/>
+    <w:qFormat/>
+    <w:rPr>
+      <w:rFonts w:cs="OpenSymbol"/>
+      <w:outline w:val="false"/>
+      <w:shadow w:val="false"/>
+    </w:rPr>
+  </w:style>
+  <w:style w:type="character" w:styleId="ListLabel24">
+    <w:name w:val="ListLabel 24"/>
+    <w:qFormat/>
+    <w:rPr>
+      <w:rFonts w:cs="OpenSymbol"/>
+      <w:outline w:val="false"/>
+      <w:shadow w:val="false"/>
+    </w:rPr>
+  </w:style>
+  <w:style w:type="character" w:styleId="ListLabel25">
+    <w:name w:val="ListLabel 25"/>
+    <w:qFormat/>
+    <w:rPr>
+      <w:rFonts w:cs="OpenSymbol"/>
+      <w:outline w:val="false"/>
+      <w:shadow w:val="false"/>
+    </w:rPr>
+  </w:style>
+  <w:style w:type="character" w:styleId="ListLabel26">
+    <w:name w:val="ListLabel 26"/>
+    <w:qFormat/>
+    <w:rPr>
+      <w:rFonts w:cs="OpenSymbol"/>
+      <w:outline w:val="false"/>
+      <w:shadow w:val="false"/>
+    </w:rPr>
+  </w:style>
+  <w:style w:type="character" w:styleId="ListLabel27">
+    <w:name w:val="ListLabel 27"/>
+    <w:qFormat/>
+    <w:rPr>
+      <w:rFonts w:cs="OpenSymbol"/>
+      <w:outline w:val="false"/>
+      <w:shadow w:val="false"/>
+    </w:rPr>
+  </w:style>
+  <w:style w:type="character" w:styleId="ListLabel28">
+    <w:name w:val="ListLabel 28"/>
+    <w:qFormat/>
+    <w:rPr>
+      <w:rFonts w:cs="OpenSymbol"/>
+      <w:outline w:val="false"/>
+      <w:shadow w:val="false"/>
+    </w:rPr>
+  </w:style>
+  <w:style w:type="character" w:styleId="ListLabel29">
+    <w:name w:val="ListLabel 29"/>
+    <w:qFormat/>
+    <w:rPr>
+      <w:rFonts w:cs="OpenSymbol"/>
+      <w:b/>
+      <w:outline w:val="false"/>
+      <w:shadow w:val="false"/>
+    </w:rPr>
+  </w:style>
+  <w:style w:type="character" w:styleId="ListLabel30">
+    <w:name w:val="ListLabel 30"/>
+    <w:qFormat/>
+    <w:rPr>
+      <w:rFonts w:cs="OpenSymbol"/>
+      <w:outline w:val="false"/>
+      <w:shadow w:val="false"/>
+    </w:rPr>
+  </w:style>
+  <w:style w:type="character" w:styleId="ListLabel31">
+    <w:name w:val="ListLabel 31"/>
+    <w:qFormat/>
+    <w:rPr>
+      <w:rFonts w:cs="OpenSymbol"/>
+      <w:outline w:val="false"/>
+      <w:shadow w:val="false"/>
+    </w:rPr>
+  </w:style>
+  <w:style w:type="character" w:styleId="ListLabel32">
+    <w:name w:val="ListLabel 32"/>
+    <w:qFormat/>
+    <w:rPr>
+      <w:rFonts w:cs="OpenSymbol"/>
+      <w:outline w:val="false"/>
+      <w:shadow w:val="false"/>
+    </w:rPr>
+  </w:style>
+  <w:style w:type="character" w:styleId="ListLabel33">
+    <w:name w:val="ListLabel 33"/>
+    <w:qFormat/>
+    <w:rPr>
+      <w:rFonts w:cs="OpenSymbol"/>
+      <w:outline w:val="false"/>
+      <w:shadow w:val="false"/>
+    </w:rPr>
+  </w:style>
+  <w:style w:type="character" w:styleId="ListLabel34">
+    <w:name w:val="ListLabel 34"/>
+    <w:qFormat/>
+    <w:rPr>
+      <w:rFonts w:cs="OpenSymbol"/>
+      <w:outline w:val="false"/>
+      <w:shadow w:val="false"/>
+    </w:rPr>
+  </w:style>
+  <w:style w:type="character" w:styleId="ListLabel35">
+    <w:name w:val="ListLabel 35"/>
+    <w:qFormat/>
+    <w:rPr>
+      <w:rFonts w:cs="OpenSymbol"/>
+      <w:outline w:val="false"/>
+      <w:shadow w:val="false"/>
+    </w:rPr>
+  </w:style>
+  <w:style w:type="character" w:styleId="ListLabel36">
+    <w:name w:val="ListLabel 36"/>
+    <w:qFormat/>
+    <w:rPr>
+      <w:rFonts w:cs="OpenSymbol"/>
+      <w:outline w:val="false"/>
+      <w:shadow w:val="false"/>
+    </w:rPr>
+  </w:style>
+  <w:style w:type="character" w:styleId="ListLabel37">
+    <w:name w:val="ListLabel 37"/>
+    <w:qFormat/>
+    <w:rPr>
+      <w:rFonts w:cs="OpenSymbol"/>
+      <w:outline w:val="false"/>
+      <w:shadow w:val="false"/>
+    </w:rPr>
+  </w:style>
+  <w:style w:type="character" w:styleId="ListLabel38">
+    <w:name w:val="ListLabel 38"/>
+    <w:qFormat/>
+    <w:rPr>
+      <w:rFonts w:cs="OpenSymbol"/>
+      <w:b/>
+      <w:outline w:val="false"/>
+      <w:shadow w:val="false"/>
+    </w:rPr>
+  </w:style>
+  <w:style w:type="character" w:styleId="ListLabel39">
+    <w:name w:val="ListLabel 39"/>
+    <w:qFormat/>
+    <w:rPr>
+      <w:rFonts w:cs="OpenSymbol"/>
+      <w:outline w:val="false"/>
+      <w:shadow w:val="false"/>
+    </w:rPr>
+  </w:style>
+  <w:style w:type="character" w:styleId="ListLabel40">
+    <w:name w:val="ListLabel 40"/>
+    <w:qFormat/>
+    <w:rPr>
+      <w:rFonts w:cs="OpenSymbol"/>
+      <w:outline w:val="false"/>
+      <w:shadow w:val="false"/>
+    </w:rPr>
+  </w:style>
+  <w:style w:type="character" w:styleId="ListLabel41">
+    <w:name w:val="ListLabel 41"/>
+    <w:qFormat/>
+    <w:rPr>
+      <w:rFonts w:cs="OpenSymbol"/>
+      <w:outline w:val="false"/>
+      <w:shadow w:val="false"/>
+    </w:rPr>
+  </w:style>
+  <w:style w:type="character" w:styleId="ListLabel42">
+    <w:name w:val="ListLabel 42"/>
+    <w:qFormat/>
+    <w:rPr>
+      <w:rFonts w:cs="OpenSymbol"/>
+      <w:outline w:val="false"/>
+      <w:shadow w:val="false"/>
+    </w:rPr>
+  </w:style>
+  <w:style w:type="character" w:styleId="ListLabel43">
+    <w:name w:val="ListLabel 43"/>
+    <w:qFormat/>
+    <w:rPr>
+      <w:rFonts w:cs="OpenSymbol"/>
+      <w:outline w:val="false"/>
+      <w:shadow w:val="false"/>
+    </w:rPr>
+  </w:style>
+  <w:style w:type="character" w:styleId="ListLabel44">
+    <w:name w:val="ListLabel 44"/>
+    <w:qFormat/>
+    <w:rPr>
+      <w:rFonts w:cs="OpenSymbol"/>
+      <w:outline w:val="false"/>
+      <w:shadow w:val="false"/>
+    </w:rPr>
+  </w:style>
+  <w:style w:type="character" w:styleId="ListLabel45">
+    <w:name w:val="ListLabel 45"/>
+    <w:qFormat/>
+    <w:rPr>
+      <w:rFonts w:cs="OpenSymbol"/>
+      <w:outline w:val="false"/>
+      <w:shadow w:val="false"/>
+    </w:rPr>
+  </w:style>
+  <w:style w:type="character" w:styleId="ListLabel46">
+    <w:name w:val="ListLabel 46"/>
+    <w:qFormat/>
+    <w:rPr>
+      <w:rFonts w:cs="OpenSymbol"/>
+      <w:outline w:val="false"/>
+      <w:shadow w:val="false"/>
+    </w:rPr>
+  </w:style>
+  <w:style w:type="character" w:styleId="ListLabel47">
+    <w:name w:val="ListLabel 47"/>
+    <w:qFormat/>
+    <w:rPr>
+      <w:rFonts w:cs="OpenSymbol"/>
+      <w:b/>
+      <w:outline w:val="false"/>
+      <w:shadow w:val="false"/>
+    </w:rPr>
+  </w:style>
+  <w:style w:type="character" w:styleId="ListLabel48">
+    <w:name w:val="ListLabel 48"/>
+    <w:qFormat/>
+    <w:rPr>
+      <w:rFonts w:cs="OpenSymbol"/>
+      <w:outline w:val="false"/>
+      <w:shadow w:val="false"/>
+    </w:rPr>
+  </w:style>
+  <w:style w:type="character" w:styleId="ListLabel49">
+    <w:name w:val="ListLabel 49"/>
+    <w:qFormat/>
+    <w:rPr>
+      <w:rFonts w:cs="OpenSymbol"/>
+      <w:outline w:val="false"/>
+      <w:shadow w:val="false"/>
+    </w:rPr>
+  </w:style>
+  <w:style w:type="character" w:styleId="ListLabel50">
+    <w:name w:val="ListLabel 50"/>
+    <w:qFormat/>
+    <w:rPr>
+      <w:rFonts w:cs="OpenSymbol"/>
+      <w:outline w:val="false"/>
+      <w:shadow w:val="false"/>
+    </w:rPr>
+  </w:style>
+  <w:style w:type="character" w:styleId="ListLabel51">
+    <w:name w:val="ListLabel 51"/>
+    <w:qFormat/>
+    <w:rPr>
+      <w:rFonts w:cs="OpenSymbol"/>
+      <w:outline w:val="false"/>
+      <w:shadow w:val="false"/>
+    </w:rPr>
+  </w:style>
+  <w:style w:type="character" w:styleId="ListLabel52">
+    <w:name w:val="ListLabel 52"/>
+    <w:qFormat/>
+    <w:rPr>
+      <w:rFonts w:cs="OpenSymbol"/>
+      <w:outline w:val="false"/>
+      <w:shadow w:val="false"/>
+    </w:rPr>
+  </w:style>
+  <w:style w:type="character" w:styleId="ListLabel53">
+    <w:name w:val="ListLabel 53"/>
+    <w:qFormat/>
+    <w:rPr>
+      <w:rFonts w:cs="OpenSymbol"/>
+      <w:outline w:val="false"/>
+      <w:shadow w:val="false"/>
+    </w:rPr>
+  </w:style>
+  <w:style w:type="character" w:styleId="ListLabel54">
+    <w:name w:val="ListLabel 54"/>
+    <w:qFormat/>
+    <w:rPr>
+      <w:rFonts w:cs="OpenSymbol"/>
+      <w:outline w:val="false"/>
+      <w:shadow w:val="false"/>
+    </w:rPr>
+  </w:style>
+  <w:style w:type="character" w:styleId="ListLabel55">
+    <w:name w:val="ListLabel 55"/>
+    <w:qFormat/>
+    <w:rPr>
+      <w:rFonts w:cs="OpenSymbol"/>
+      <w:outline w:val="false"/>
+      <w:shadow w:val="false"/>
+    </w:rPr>
+  </w:style>
+  <w:style w:type="character" w:styleId="ListLabel56">
+    <w:name w:val="ListLabel 56"/>
+    <w:qFormat/>
+    <w:rPr>
+      <w:rFonts w:cs="OpenSymbol"/>
+      <w:b/>
+      <w:outline w:val="false"/>
+      <w:shadow w:val="false"/>
+    </w:rPr>
+  </w:style>
+  <w:style w:type="character" w:styleId="ListLabel57">
+    <w:name w:val="ListLabel 57"/>
+    <w:qFormat/>
+    <w:rPr>
+      <w:rFonts w:cs="OpenSymbol"/>
+      <w:outline w:val="false"/>
+      <w:shadow w:val="false"/>
+    </w:rPr>
+  </w:style>
+  <w:style w:type="character" w:styleId="ListLabel58">
+    <w:name w:val="ListLabel 58"/>
+    <w:qFormat/>
+    <w:rPr>
+      <w:rFonts w:cs="OpenSymbol"/>
+      <w:outline w:val="false"/>
+      <w:shadow w:val="false"/>
+    </w:rPr>
+  </w:style>
+  <w:style w:type="character" w:styleId="ListLabel59">
+    <w:name w:val="ListLabel 59"/>
+    <w:qFormat/>
+    <w:rPr>
+      <w:rFonts w:cs="OpenSymbol"/>
+      <w:outline w:val="false"/>
+      <w:shadow w:val="false"/>
+    </w:rPr>
+  </w:style>
+  <w:style w:type="character" w:styleId="ListLabel60">
+    <w:name w:val="ListLabel 60"/>
+    <w:qFormat/>
+    <w:rPr>
+      <w:rFonts w:cs="OpenSymbol"/>
+      <w:outline w:val="false"/>
+      <w:shadow w:val="false"/>
+    </w:rPr>
+  </w:style>
+  <w:style w:type="character" w:styleId="ListLabel61">
+    <w:name w:val="ListLabel 61"/>
+    <w:qFormat/>
+    <w:rPr>
+      <w:rFonts w:cs="OpenSymbol"/>
+      <w:outline w:val="false"/>
+      <w:shadow w:val="false"/>
+    </w:rPr>
+  </w:style>
+  <w:style w:type="character" w:styleId="ListLabel62">
+    <w:name w:val="ListLabel 62"/>
+    <w:qFormat/>
+    <w:rPr>
+      <w:rFonts w:cs="OpenSymbol"/>
+      <w:outline w:val="false"/>
+      <w:shadow w:val="false"/>
+    </w:rPr>
+  </w:style>
+  <w:style w:type="character" w:styleId="ListLabel63">
+    <w:name w:val="ListLabel 63"/>
+    <w:qFormat/>
+    <w:rPr>
+      <w:rFonts w:cs="OpenSymbol"/>
+      <w:outline w:val="false"/>
+      <w:shadow w:val="false"/>
+    </w:rPr>
+  </w:style>
+  <w:style w:type="character" w:styleId="ListLabel64">
+    <w:name w:val="ListLabel 64"/>
+    <w:qFormat/>
+    <w:rPr>
+      <w:rFonts w:cs="OpenSymbol"/>
+      <w:outline w:val="false"/>
+      <w:shadow w:val="false"/>
+    </w:rPr>
+  </w:style>
+  <w:style w:type="character" w:styleId="ListLabel65">
+    <w:name w:val="ListLabel 65"/>
+    <w:qFormat/>
+    <w:rPr>
+      <w:rFonts w:cs="OpenSymbol"/>
+      <w:b/>
+      <w:outline w:val="false"/>
+      <w:shadow w:val="false"/>
+    </w:rPr>
+  </w:style>
+  <w:style w:type="character" w:styleId="ListLabel66">
+    <w:name w:val="ListLabel 66"/>
+    <w:qFormat/>
+    <w:rPr>
+      <w:rFonts w:cs="OpenSymbol"/>
+      <w:outline w:val="false"/>
+      <w:shadow w:val="false"/>
+    </w:rPr>
+  </w:style>
+  <w:style w:type="character" w:styleId="ListLabel67">
+    <w:name w:val="ListLabel 67"/>
+    <w:qFormat/>
+    <w:rPr>
+      <w:rFonts w:cs="OpenSymbol"/>
+      <w:outline w:val="false"/>
+      <w:shadow w:val="false"/>
+    </w:rPr>
+  </w:style>
+  <w:style w:type="character" w:styleId="ListLabel68">
+    <w:name w:val="ListLabel 68"/>
+    <w:qFormat/>
+    <w:rPr>
+      <w:rFonts w:cs="OpenSymbol"/>
+      <w:outline w:val="false"/>
+      <w:shadow w:val="false"/>
+    </w:rPr>
+  </w:style>
+  <w:style w:type="character" w:styleId="ListLabel69">
+    <w:name w:val="ListLabel 69"/>
+    <w:qFormat/>
+    <w:rPr>
+      <w:rFonts w:cs="OpenSymbol"/>
+      <w:outline w:val="false"/>
+      <w:shadow w:val="false"/>
+    </w:rPr>
+  </w:style>
+  <w:style w:type="character" w:styleId="ListLabel70">
+    <w:name w:val="ListLabel 70"/>
+    <w:qFormat/>
+    <w:rPr>
+      <w:rFonts w:cs="OpenSymbol"/>
+      <w:outline w:val="false"/>
+      <w:shadow w:val="false"/>
+    </w:rPr>
+  </w:style>
+  <w:style w:type="character" w:styleId="ListLabel71">
+    <w:name w:val="ListLabel 71"/>
+    <w:qFormat/>
+    <w:rPr>
+      <w:rFonts w:cs="OpenSymbol"/>
+      <w:outline w:val="false"/>
+      <w:shadow w:val="false"/>
+    </w:rPr>
+  </w:style>
+  <w:style w:type="character" w:styleId="ListLabel72">
+    <w:name w:val="ListLabel 72"/>
+    <w:qFormat/>
+    <w:rPr>
+      <w:rFonts w:cs="OpenSymbol"/>
+      <w:outline w:val="false"/>
+      <w:shadow w:val="false"/>
+    </w:rPr>
+  </w:style>
+  <w:style w:type="character" w:styleId="ListLabel73">
+    <w:name w:val="ListLabel 73"/>
+    <w:qFormat/>
+    <w:rPr>
+      <w:rFonts w:cs="OpenSymbol"/>
+      <w:outline w:val="false"/>
+      <w:shadow w:val="false"/>
+    </w:rPr>
+  </w:style>
+  <w:style w:type="character" w:styleId="ListLabel74">
+    <w:name w:val="ListLabel 74"/>
+    <w:qFormat/>
+    <w:rPr>
+      <w:rFonts w:cs="OpenSymbol"/>
+      <w:b/>
+      <w:outline w:val="false"/>
+      <w:shadow w:val="false"/>
+    </w:rPr>
+  </w:style>
+  <w:style w:type="character" w:styleId="ListLabel75">
+    <w:name w:val="ListLabel 75"/>
+    <w:qFormat/>
+    <w:rPr>
+      <w:rFonts w:cs="OpenSymbol"/>
+      <w:outline w:val="false"/>
+      <w:shadow w:val="false"/>
+    </w:rPr>
+  </w:style>
+  <w:style w:type="character" w:styleId="ListLabel76">
+    <w:name w:val="ListLabel 76"/>
+    <w:qFormat/>
+    <w:rPr>
+      <w:rFonts w:cs="OpenSymbol"/>
+      <w:outline w:val="false"/>
+      <w:shadow w:val="false"/>
+    </w:rPr>
+  </w:style>
+  <w:style w:type="character" w:styleId="ListLabel77">
+    <w:name w:val="ListLabel 77"/>
+    <w:qFormat/>
+    <w:rPr>
+      <w:rFonts w:cs="OpenSymbol"/>
+      <w:outline w:val="false"/>
+      <w:shadow w:val="false"/>
+    </w:rPr>
+  </w:style>
+  <w:style w:type="character" w:styleId="ListLabel78">
+    <w:name w:val="ListLabel 78"/>
+    <w:qFormat/>
+    <w:rPr>
+      <w:rFonts w:cs="OpenSymbol"/>
+      <w:outline w:val="false"/>
+      <w:shadow w:val="false"/>
+    </w:rPr>
+  </w:style>
+  <w:style w:type="character" w:styleId="ListLabel79">
+    <w:name w:val="ListLabel 79"/>
+    <w:qFormat/>
+    <w:rPr>
+      <w:rFonts w:cs="OpenSymbol"/>
+      <w:outline w:val="false"/>
+      <w:shadow w:val="false"/>
+    </w:rPr>
+  </w:style>
+  <w:style w:type="character" w:styleId="ListLabel80">
+    <w:name w:val="ListLabel 80"/>
+    <w:qFormat/>
+    <w:rPr>
+      <w:rFonts w:cs="OpenSymbol"/>
+      <w:outline w:val="false"/>
+      <w:shadow w:val="false"/>
+    </w:rPr>
+  </w:style>
+  <w:style w:type="character" w:styleId="ListLabel81">
+    <w:name w:val="ListLabel 81"/>
+    <w:qFormat/>
+    <w:rPr>
+      <w:rFonts w:cs="OpenSymbol"/>
+      <w:outline w:val="false"/>
+      <w:shadow w:val="false"/>
+    </w:rPr>
+  </w:style>
+  <w:style w:type="character" w:styleId="ListLabel82">
+    <w:name w:val="ListLabel 82"/>
+    <w:qFormat/>
+    <w:rPr>
+      <w:rFonts w:cs="OpenSymbol"/>
+      <w:outline w:val="false"/>
+      <w:shadow w:val="false"/>
+    </w:rPr>
+  </w:style>
+  <w:style w:type="character" w:styleId="ListLabel83">
+    <w:name w:val="ListLabel 83"/>
+    <w:qFormat/>
+    <w:rPr>
+      <w:rFonts w:cs="OpenSymbol"/>
+      <w:outline w:val="false"/>
+      <w:shadow w:val="false"/>
+    </w:rPr>
+  </w:style>
+  <w:style w:type="character" w:styleId="ListLabel84">
+    <w:name w:val="ListLabel 84"/>
+    <w:qFormat/>
+    <w:rPr>
+      <w:rFonts w:cs="OpenSymbol"/>
+      <w:outline w:val="false"/>
+      <w:shadow w:val="false"/>
+    </w:rPr>
+  </w:style>
+  <w:style w:type="character" w:styleId="ListLabel85">
+    <w:name w:val="ListLabel 85"/>
+    <w:qFormat/>
+    <w:rPr>
+      <w:rFonts w:cs="OpenSymbol"/>
+      <w:outline w:val="false"/>
+      <w:shadow w:val="false"/>
+    </w:rPr>
+  </w:style>
+  <w:style w:type="character" w:styleId="ListLabel86">
+    <w:name w:val="ListLabel 86"/>
+    <w:qFormat/>
+    <w:rPr>
+      <w:rFonts w:cs="OpenSymbol"/>
+      <w:outline w:val="false"/>
+      <w:shadow w:val="false"/>
+    </w:rPr>
+  </w:style>
+  <w:style w:type="character" w:styleId="ListLabel87">
+    <w:name w:val="ListLabel 87"/>
+    <w:qFormat/>
+    <w:rPr>
+      <w:rFonts w:cs="OpenSymbol"/>
+      <w:outline w:val="false"/>
+      <w:shadow w:val="false"/>
+    </w:rPr>
+  </w:style>
+  <w:style w:type="character" w:styleId="ListLabel88">
+    <w:name w:val="ListLabel 88"/>
+    <w:qFormat/>
+    <w:rPr>
+      <w:rFonts w:cs="OpenSymbol"/>
+      <w:outline w:val="false"/>
+      <w:shadow w:val="false"/>
+    </w:rPr>
+  </w:style>
+  <w:style w:type="character" w:styleId="ListLabel89">
+    <w:name w:val="ListLabel 89"/>
+    <w:qFormat/>
+    <w:rPr>
+      <w:rFonts w:cs="OpenSymbol"/>
+      <w:outline w:val="false"/>
+      <w:shadow w:val="false"/>
+    </w:rPr>
+  </w:style>
+  <w:style w:type="character" w:styleId="ListLabel90">
+    <w:name w:val="ListLabel 90"/>
+    <w:qFormat/>
+    <w:rPr>
+      <w:rFonts w:cs="OpenSymbol"/>
+      <w:outline w:val="false"/>
+      <w:shadow w:val="false"/>
+    </w:rPr>
+  </w:style>
+  <w:style w:type="character" w:styleId="ListLabel91">
+    <w:name w:val="ListLabel 91"/>
+    <w:qFormat/>
+    <w:rPr>
+      <w:rFonts w:cs="OpenSymbol"/>
+      <w:outline w:val="false"/>
+      <w:shadow w:val="false"/>
+    </w:rPr>
+  </w:style>
+  <w:style w:type="character" w:styleId="ListLabel92">
+    <w:name w:val="ListLabel 92"/>
+    <w:qFormat/>
+    <w:rPr>
+      <w:rFonts w:cs="OpenSymbol"/>
+      <w:b/>
+      <w:outline w:val="false"/>
+      <w:shadow w:val="false"/>
+    </w:rPr>
+  </w:style>
+  <w:style w:type="character" w:styleId="ListLabel93">
+    <w:name w:val="ListLabel 93"/>
+    <w:qFormat/>
+    <w:rPr>
+      <w:rFonts w:cs="OpenSymbol"/>
+      <w:outline w:val="false"/>
+      <w:shadow w:val="false"/>
+    </w:rPr>
+  </w:style>
+  <w:style w:type="character" w:styleId="ListLabel94">
+    <w:name w:val="ListLabel 94"/>
+    <w:qFormat/>
+    <w:rPr>
+      <w:rFonts w:cs="OpenSymbol"/>
+      <w:outline w:val="false"/>
+      <w:shadow w:val="false"/>
+    </w:rPr>
+  </w:style>
+  <w:style w:type="character" w:styleId="ListLabel95">
+    <w:name w:val="ListLabel 95"/>
+    <w:qFormat/>
+    <w:rPr>
+      <w:rFonts w:cs="OpenSymbol"/>
+      <w:outline w:val="false"/>
+      <w:shadow w:val="false"/>
+    </w:rPr>
+  </w:style>
+  <w:style w:type="character" w:styleId="ListLabel96">
+    <w:name w:val="ListLabel 96"/>
+    <w:qFormat/>
+    <w:rPr>
+      <w:rFonts w:cs="OpenSymbol"/>
+      <w:outline w:val="false"/>
+      <w:shadow w:val="false"/>
+    </w:rPr>
+  </w:style>
+  <w:style w:type="character" w:styleId="ListLabel97">
+    <w:name w:val="ListLabel 97"/>
+    <w:qFormat/>
+    <w:rPr>
+      <w:rFonts w:cs="OpenSymbol"/>
+      <w:outline w:val="false"/>
+      <w:shadow w:val="false"/>
+    </w:rPr>
+  </w:style>
+  <w:style w:type="character" w:styleId="ListLabel98">
+    <w:name w:val="ListLabel 98"/>
+    <w:qFormat/>
+    <w:rPr>
+      <w:rFonts w:cs="OpenSymbol"/>
+      <w:outline w:val="false"/>
+      <w:shadow w:val="false"/>
+    </w:rPr>
+  </w:style>
+  <w:style w:type="character" w:styleId="ListLabel99">
+    <w:name w:val="ListLabel 99"/>
+    <w:qFormat/>
+    <w:rPr>
+      <w:rFonts w:cs="OpenSymbol"/>
+      <w:outline w:val="false"/>
+      <w:shadow w:val="false"/>
+    </w:rPr>
+  </w:style>
+  <w:style w:type="character" w:styleId="ListLabel100">
+    <w:name w:val="ListLabel 100"/>
+    <w:qFormat/>
+    <w:rPr>
+      <w:rFonts w:cs="OpenSymbol"/>
+      <w:b/>
+      <w:outline w:val="false"/>
+      <w:shadow w:val="false"/>
+    </w:rPr>
+  </w:style>
+  <w:style w:type="character" w:styleId="ListLabel101">
+    <w:name w:val="ListLabel 101"/>
+    <w:qFormat/>
+    <w:rPr>
+      <w:rFonts w:cs="OpenSymbol"/>
+      <w:outline w:val="false"/>
+      <w:shadow w:val="false"/>
+    </w:rPr>
+  </w:style>
+  <w:style w:type="character" w:styleId="ListLabel102">
+    <w:name w:val="ListLabel 102"/>
+    <w:qFormat/>
+    <w:rPr>
+      <w:rFonts w:cs="OpenSymbol"/>
+      <w:outline w:val="false"/>
+      <w:shadow w:val="false"/>
+    </w:rPr>
+  </w:style>
+  <w:style w:type="character" w:styleId="ListLabel103">
+    <w:name w:val="ListLabel 103"/>
+    <w:qFormat/>
+    <w:rPr>
+      <w:rFonts w:cs="OpenSymbol"/>
+      <w:outline w:val="false"/>
+      <w:shadow w:val="false"/>
+    </w:rPr>
+  </w:style>
+  <w:style w:type="character" w:styleId="ListLabel104">
+    <w:name w:val="ListLabel 104"/>
+    <w:qFormat/>
+    <w:rPr>
+      <w:rFonts w:cs="OpenSymbol"/>
+      <w:outline w:val="false"/>
+      <w:shadow w:val="false"/>
+    </w:rPr>
+  </w:style>
+  <w:style w:type="character" w:styleId="ListLabel105">
+    <w:name w:val="ListLabel 105"/>
+    <w:qFormat/>
+    <w:rPr>
+      <w:rFonts w:cs="OpenSymbol"/>
+      <w:outline w:val="false"/>
+      <w:shadow w:val="false"/>
+    </w:rPr>
+  </w:style>
+  <w:style w:type="character" w:styleId="ListLabel106">
+    <w:name w:val="ListLabel 106"/>
+    <w:qFormat/>
+    <w:rPr>
+      <w:rFonts w:cs="OpenSymbol"/>
+      <w:outline w:val="false"/>
+      <w:shadow w:val="false"/>
+    </w:rPr>
+  </w:style>
+  <w:style w:type="character" w:styleId="ListLabel107">
+    <w:name w:val="ListLabel 107"/>
+    <w:qFormat/>
+    <w:rPr>
+      <w:rFonts w:cs="OpenSymbol"/>
+      <w:outline w:val="false"/>
+      <w:shadow w:val="false"/>
+    </w:rPr>
+  </w:style>
+  <w:style w:type="character" w:styleId="ListLabel108">
+    <w:name w:val="ListLabel 108"/>
+    <w:qFormat/>
+    <w:rPr>
+      <w:rFonts w:cs="OpenSymbol"/>
+      <w:outline w:val="false"/>
+      <w:shadow w:val="false"/>
+    </w:rPr>
+  </w:style>
+  <w:style w:type="character" w:styleId="ListLabel109">
+    <w:name w:val="ListLabel 109"/>
+    <w:qFormat/>
+    <w:rPr>
+      <w:rFonts w:cs="OpenSymbol"/>
+      <w:b/>
+      <w:outline w:val="false"/>
+      <w:shadow w:val="false"/>
+    </w:rPr>
+  </w:style>
+  <w:style w:type="character" w:styleId="ListLabel110">
+    <w:name w:val="ListLabel 110"/>
+    <w:qFormat/>
+    <w:rPr>
+      <w:rFonts w:cs="OpenSymbol"/>
+      <w:outline w:val="false"/>
+      <w:shadow w:val="false"/>
+    </w:rPr>
+  </w:style>
+  <w:style w:type="character" w:styleId="ListLabel111">
+    <w:name w:val="ListLabel 111"/>
+    <w:qFormat/>
+    <w:rPr>
+      <w:rFonts w:cs="OpenSymbol"/>
+      <w:outline w:val="false"/>
+      <w:shadow w:val="false"/>
+    </w:rPr>
+  </w:style>
+  <w:style w:type="character" w:styleId="ListLabel112">
+    <w:name w:val="ListLabel 112"/>
+    <w:qFormat/>
+    <w:rPr>
+      <w:rFonts w:cs="OpenSymbol"/>
+      <w:outline w:val="false"/>
+      <w:shadow w:val="false"/>
+    </w:rPr>
+  </w:style>
+  <w:style w:type="character" w:styleId="ListLabel113">
+    <w:name w:val="ListLabel 113"/>
+    <w:qFormat/>
+    <w:rPr>
+      <w:rFonts w:cs="OpenSymbol"/>
+      <w:outline w:val="false"/>
+      <w:shadow w:val="false"/>
+    </w:rPr>
+  </w:style>
+  <w:style w:type="character" w:styleId="ListLabel114">
+    <w:name w:val="ListLabel 114"/>
+    <w:qFormat/>
+    <w:rPr>
+      <w:rFonts w:cs="OpenSymbol"/>
+      <w:outline w:val="false"/>
+      <w:shadow w:val="false"/>
+    </w:rPr>
+  </w:style>
+  <w:style w:type="character" w:styleId="ListLabel115">
+    <w:name w:val="ListLabel 115"/>
+    <w:qFormat/>
+    <w:rPr>
+      <w:rFonts w:cs="OpenSymbol"/>
+      <w:outline w:val="false"/>
+      <w:shadow w:val="false"/>
+    </w:rPr>
+  </w:style>
+  <w:style w:type="character" w:styleId="ListLabel116">
+    <w:name w:val="ListLabel 116"/>
+    <w:qFormat/>
+    <w:rPr>
+      <w:rFonts w:cs="OpenSymbol"/>
+      <w:outline w:val="false"/>
+      <w:shadow w:val="false"/>
+    </w:rPr>
+  </w:style>
+  <w:style w:type="character" w:styleId="ListLabel117">
+    <w:name w:val="ListLabel 117"/>
+    <w:qFormat/>
+    <w:rPr>
+      <w:rFonts w:cs="OpenSymbol"/>
+      <w:outline w:val="false"/>
+      <w:shadow w:val="false"/>
+    </w:rPr>
+  </w:style>
+  <w:style w:type="character" w:styleId="ListLabel118">
+    <w:name w:val="ListLabel 118"/>
+    <w:qFormat/>
+    <w:rPr>
+      <w:rFonts w:cs="OpenSymbol"/>
+      <w:b/>
+      <w:outline w:val="false"/>
+      <w:shadow w:val="false"/>
+    </w:rPr>
+  </w:style>
+  <w:style w:type="character" w:styleId="ListLabel119">
+    <w:name w:val="ListLabel 119"/>
+    <w:qFormat/>
+    <w:rPr>
+      <w:rFonts w:cs="OpenSymbol"/>
+      <w:outline w:val="false"/>
+      <w:shadow w:val="false"/>
+    </w:rPr>
+  </w:style>
+  <w:style w:type="character" w:styleId="ListLabel120">
+    <w:name w:val="ListLabel 120"/>
+    <w:qFormat/>
+    <w:rPr>
+      <w:rFonts w:cs="OpenSymbol"/>
+      <w:outline w:val="false"/>
+      <w:shadow w:val="false"/>
+    </w:rPr>
+  </w:style>
+  <w:style w:type="character" w:styleId="ListLabel121">
+    <w:name w:val="ListLabel 121"/>
+    <w:qFormat/>
+    <w:rPr>
+      <w:rFonts w:cs="OpenSymbol"/>
+      <w:outline w:val="false"/>
+      <w:shadow w:val="false"/>
+    </w:rPr>
+  </w:style>
+  <w:style w:type="character" w:styleId="ListLabel122">
+    <w:name w:val="ListLabel 122"/>
+    <w:qFormat/>
+    <w:rPr>
+      <w:rFonts w:cs="OpenSymbol"/>
+      <w:outline w:val="false"/>
+      <w:shadow w:val="false"/>
+    </w:rPr>
+  </w:style>
+  <w:style w:type="character" w:styleId="ListLabel123">
+    <w:name w:val="ListLabel 123"/>
+    <w:qFormat/>
+    <w:rPr>
+      <w:rFonts w:cs="OpenSymbol"/>
+      <w:outline w:val="false"/>
+      <w:shadow w:val="false"/>
+    </w:rPr>
+  </w:style>
+  <w:style w:type="character" w:styleId="ListLabel124">
+    <w:name w:val="ListLabel 124"/>
+    <w:qFormat/>
+    <w:rPr>
+      <w:rFonts w:cs="OpenSymbol"/>
+      <w:outline w:val="false"/>
+      <w:shadow w:val="false"/>
+    </w:rPr>
+  </w:style>
+  <w:style w:type="character" w:styleId="ListLabel125">
+    <w:name w:val="ListLabel 125"/>
+    <w:qFormat/>
+    <w:rPr>
+      <w:rFonts w:cs="OpenSymbol"/>
+      <w:outline w:val="false"/>
+      <w:shadow w:val="false"/>
+    </w:rPr>
+  </w:style>
+  <w:style w:type="character" w:styleId="ListLabel126">
+    <w:name w:val="ListLabel 126"/>
+    <w:qFormat/>
+    <w:rPr>
+      <w:rFonts w:cs="OpenSymbol"/>
       <w:outline w:val="false"/>
       <w:shadow w:val="false"/>
     </w:rPr>

</xml_diff>

<commit_message>
Update ER Diagram and Word Doc.
</commit_message>
<xml_diff>
--- a/Phase2.docx
+++ b/Phase2.docx
@@ -1105,9 +1105,9 @@
         <w:pStyle w:val="Normal"/>
         <w:jc w:val="left"/>
         <w:rPr>
-          <w:b/>
-          <w:b/>
-          <w:bCs/>
+          <w:b w:val="false"/>
+          <w:b w:val="false"/>
+          <w:bCs w:val="false"/>
           <w:i w:val="false"/>
           <w:i w:val="false"/>
           <w:iCs w:val="false"/>
@@ -1124,32 +1124,6 @@
         </w:rPr>
         <w:tab/>
         <w:t>Color entity and ColorIdentity entity both share the attributes (though I’m unsure whether this is a correct implementation) but they both differ because a Card could have a special rule that might render its Card_Color relationship as colorless (which is nonexistent on the relationship as it is null) but could still potential have a Color Identity due to the symbols on the card. Color Identity does not care for special rulings, but rather for the identity of the colors which the card represents. The perfect example of this is of the card “Ghostfire”. Ghostfire’s color is colorless but the color identity is red. Color of the card does not take into consideration what is on the text side of the color, only the mana cost and special rulings. Therefore, it was a must to separate these two, even though they both shared the same columns. But both share the same multiplicity as a color or color identity can be in 1 to many cards and a card may contain 0 to 5 color or color identity to it.</w:t>
-      </w:r>
-    </w:p>
-    <w:p>
-      <w:pPr>
-        <w:pStyle w:val="Normal"/>
-        <w:jc w:val="left"/>
-        <w:rPr>
-          <w:b/>
-          <w:b/>
-          <w:bCs/>
-          <w:i w:val="false"/>
-          <w:i w:val="false"/>
-          <w:iCs w:val="false"/>
-          <w:u w:val="none"/>
-        </w:rPr>
-      </w:pPr>
-      <w:r>
-        <w:rPr>
-          <w:b w:val="false"/>
-          <w:bCs w:val="false"/>
-          <w:i w:val="false"/>
-          <w:iCs w:val="false"/>
-          <w:u w:val="none"/>
-        </w:rPr>
-        <w:tab/>
-        <w:t>User entity and Card entity share a relationship because a User interacts with the Card entity by viewing the information associated with it and card are viewed/accessed by the User. A user can view 0 to many cards, while a card can be viewed by 0 to many users.</w:t>
       </w:r>
     </w:p>
     <w:p>
@@ -5999,6 +5973,7 @@
     <w:rPrDefault>
       <w:rPr>
         <w:rFonts w:ascii="Liberation Serif" w:hAnsi="Liberation Serif" w:eastAsia="Noto Sans CJK SC Regular" w:cs="FreeSans"/>
+        <w:sz w:val="20"/>
         <w:szCs w:val="24"/>
         <w:lang w:val="en-US" w:eastAsia="zh-CN" w:bidi="hi-IN"/>
       </w:rPr>
@@ -7176,6 +7151,1152 @@
   </w:style>
   <w:style w:type="character" w:styleId="ListLabel126">
     <w:name w:val="ListLabel 126"/>
+    <w:qFormat/>
+    <w:rPr>
+      <w:rFonts w:cs="OpenSymbol"/>
+      <w:outline w:val="false"/>
+      <w:shadow w:val="false"/>
+    </w:rPr>
+  </w:style>
+  <w:style w:type="character" w:styleId="ListLabel127">
+    <w:name w:val="ListLabel 127"/>
+    <w:qFormat/>
+    <w:rPr>
+      <w:rFonts w:cs="OpenSymbol"/>
+      <w:outline w:val="false"/>
+      <w:shadow w:val="false"/>
+    </w:rPr>
+  </w:style>
+  <w:style w:type="character" w:styleId="ListLabel128">
+    <w:name w:val="ListLabel 128"/>
+    <w:qFormat/>
+    <w:rPr>
+      <w:rFonts w:cs="OpenSymbol"/>
+      <w:outline w:val="false"/>
+      <w:shadow w:val="false"/>
+    </w:rPr>
+  </w:style>
+  <w:style w:type="character" w:styleId="ListLabel129">
+    <w:name w:val="ListLabel 129"/>
+    <w:qFormat/>
+    <w:rPr>
+      <w:rFonts w:cs="OpenSymbol"/>
+      <w:outline w:val="false"/>
+      <w:shadow w:val="false"/>
+    </w:rPr>
+  </w:style>
+  <w:style w:type="character" w:styleId="ListLabel130">
+    <w:name w:val="ListLabel 130"/>
+    <w:qFormat/>
+    <w:rPr>
+      <w:rFonts w:cs="OpenSymbol"/>
+      <w:outline w:val="false"/>
+      <w:shadow w:val="false"/>
+    </w:rPr>
+  </w:style>
+  <w:style w:type="character" w:styleId="ListLabel131">
+    <w:name w:val="ListLabel 131"/>
+    <w:qFormat/>
+    <w:rPr>
+      <w:rFonts w:cs="OpenSymbol"/>
+      <w:outline w:val="false"/>
+      <w:shadow w:val="false"/>
+    </w:rPr>
+  </w:style>
+  <w:style w:type="character" w:styleId="ListLabel132">
+    <w:name w:val="ListLabel 132"/>
+    <w:qFormat/>
+    <w:rPr>
+      <w:rFonts w:cs="OpenSymbol"/>
+      <w:outline w:val="false"/>
+      <w:shadow w:val="false"/>
+    </w:rPr>
+  </w:style>
+  <w:style w:type="character" w:styleId="ListLabel133">
+    <w:name w:val="ListLabel 133"/>
+    <w:qFormat/>
+    <w:rPr>
+      <w:rFonts w:cs="OpenSymbol"/>
+      <w:outline w:val="false"/>
+      <w:shadow w:val="false"/>
+    </w:rPr>
+  </w:style>
+  <w:style w:type="character" w:styleId="ListLabel134">
+    <w:name w:val="ListLabel 134"/>
+    <w:qFormat/>
+    <w:rPr>
+      <w:rFonts w:cs="OpenSymbol"/>
+      <w:outline w:val="false"/>
+      <w:shadow w:val="false"/>
+    </w:rPr>
+  </w:style>
+  <w:style w:type="character" w:styleId="ListLabel135">
+    <w:name w:val="ListLabel 135"/>
+    <w:qFormat/>
+    <w:rPr>
+      <w:rFonts w:cs="OpenSymbol"/>
+      <w:outline w:val="false"/>
+      <w:shadow w:val="false"/>
+    </w:rPr>
+  </w:style>
+  <w:style w:type="character" w:styleId="ListLabel136">
+    <w:name w:val="ListLabel 136"/>
+    <w:qFormat/>
+    <w:rPr>
+      <w:rFonts w:cs="OpenSymbol"/>
+      <w:b w:val="false"/>
+      <w:outline w:val="false"/>
+      <w:shadow w:val="false"/>
+    </w:rPr>
+  </w:style>
+  <w:style w:type="character" w:styleId="ListLabel137">
+    <w:name w:val="ListLabel 137"/>
+    <w:qFormat/>
+    <w:rPr>
+      <w:rFonts w:cs="OpenSymbol"/>
+      <w:outline w:val="false"/>
+      <w:shadow w:val="false"/>
+    </w:rPr>
+  </w:style>
+  <w:style w:type="character" w:styleId="ListLabel138">
+    <w:name w:val="ListLabel 138"/>
+    <w:qFormat/>
+    <w:rPr>
+      <w:rFonts w:cs="OpenSymbol"/>
+      <w:outline w:val="false"/>
+      <w:shadow w:val="false"/>
+    </w:rPr>
+  </w:style>
+  <w:style w:type="character" w:styleId="ListLabel139">
+    <w:name w:val="ListLabel 139"/>
+    <w:qFormat/>
+    <w:rPr>
+      <w:rFonts w:cs="OpenSymbol"/>
+      <w:outline w:val="false"/>
+      <w:shadow w:val="false"/>
+    </w:rPr>
+  </w:style>
+  <w:style w:type="character" w:styleId="ListLabel140">
+    <w:name w:val="ListLabel 140"/>
+    <w:qFormat/>
+    <w:rPr>
+      <w:rFonts w:cs="OpenSymbol"/>
+      <w:outline w:val="false"/>
+      <w:shadow w:val="false"/>
+    </w:rPr>
+  </w:style>
+  <w:style w:type="character" w:styleId="ListLabel141">
+    <w:name w:val="ListLabel 141"/>
+    <w:qFormat/>
+    <w:rPr>
+      <w:rFonts w:cs="OpenSymbol"/>
+      <w:outline w:val="false"/>
+      <w:shadow w:val="false"/>
+    </w:rPr>
+  </w:style>
+  <w:style w:type="character" w:styleId="ListLabel142">
+    <w:name w:val="ListLabel 142"/>
+    <w:qFormat/>
+    <w:rPr>
+      <w:rFonts w:cs="OpenSymbol"/>
+      <w:outline w:val="false"/>
+      <w:shadow w:val="false"/>
+    </w:rPr>
+  </w:style>
+  <w:style w:type="character" w:styleId="ListLabel143">
+    <w:name w:val="ListLabel 143"/>
+    <w:qFormat/>
+    <w:rPr>
+      <w:rFonts w:cs="OpenSymbol"/>
+      <w:outline w:val="false"/>
+      <w:shadow w:val="false"/>
+    </w:rPr>
+  </w:style>
+  <w:style w:type="character" w:styleId="ListLabel144">
+    <w:name w:val="ListLabel 144"/>
+    <w:qFormat/>
+    <w:rPr>
+      <w:rFonts w:cs="OpenSymbol"/>
+      <w:outline w:val="false"/>
+      <w:shadow w:val="false"/>
+    </w:rPr>
+  </w:style>
+  <w:style w:type="character" w:styleId="ListLabel145">
+    <w:name w:val="ListLabel 145"/>
+    <w:qFormat/>
+    <w:rPr>
+      <w:rFonts w:cs="OpenSymbol"/>
+      <w:outline w:val="false"/>
+      <w:shadow w:val="false"/>
+    </w:rPr>
+  </w:style>
+  <w:style w:type="character" w:styleId="ListLabel146">
+    <w:name w:val="ListLabel 146"/>
+    <w:qFormat/>
+    <w:rPr>
+      <w:rFonts w:cs="OpenSymbol"/>
+      <w:b/>
+      <w:outline w:val="false"/>
+      <w:shadow w:val="false"/>
+    </w:rPr>
+  </w:style>
+  <w:style w:type="character" w:styleId="ListLabel147">
+    <w:name w:val="ListLabel 147"/>
+    <w:qFormat/>
+    <w:rPr>
+      <w:rFonts w:cs="OpenSymbol"/>
+      <w:outline w:val="false"/>
+      <w:shadow w:val="false"/>
+    </w:rPr>
+  </w:style>
+  <w:style w:type="character" w:styleId="ListLabel148">
+    <w:name w:val="ListLabel 148"/>
+    <w:qFormat/>
+    <w:rPr>
+      <w:rFonts w:cs="OpenSymbol"/>
+      <w:outline w:val="false"/>
+      <w:shadow w:val="false"/>
+    </w:rPr>
+  </w:style>
+  <w:style w:type="character" w:styleId="ListLabel149">
+    <w:name w:val="ListLabel 149"/>
+    <w:qFormat/>
+    <w:rPr>
+      <w:rFonts w:cs="OpenSymbol"/>
+      <w:outline w:val="false"/>
+      <w:shadow w:val="false"/>
+    </w:rPr>
+  </w:style>
+  <w:style w:type="character" w:styleId="ListLabel150">
+    <w:name w:val="ListLabel 150"/>
+    <w:qFormat/>
+    <w:rPr>
+      <w:rFonts w:cs="OpenSymbol"/>
+      <w:outline w:val="false"/>
+      <w:shadow w:val="false"/>
+    </w:rPr>
+  </w:style>
+  <w:style w:type="character" w:styleId="ListLabel151">
+    <w:name w:val="ListLabel 151"/>
+    <w:qFormat/>
+    <w:rPr>
+      <w:rFonts w:cs="OpenSymbol"/>
+      <w:outline w:val="false"/>
+      <w:shadow w:val="false"/>
+    </w:rPr>
+  </w:style>
+  <w:style w:type="character" w:styleId="ListLabel152">
+    <w:name w:val="ListLabel 152"/>
+    <w:qFormat/>
+    <w:rPr>
+      <w:rFonts w:cs="OpenSymbol"/>
+      <w:outline w:val="false"/>
+      <w:shadow w:val="false"/>
+    </w:rPr>
+  </w:style>
+  <w:style w:type="character" w:styleId="ListLabel153">
+    <w:name w:val="ListLabel 153"/>
+    <w:qFormat/>
+    <w:rPr>
+      <w:rFonts w:cs="OpenSymbol"/>
+      <w:outline w:val="false"/>
+      <w:shadow w:val="false"/>
+    </w:rPr>
+  </w:style>
+  <w:style w:type="character" w:styleId="ListLabel154">
+    <w:name w:val="ListLabel 154"/>
+    <w:qFormat/>
+    <w:rPr>
+      <w:rFonts w:cs="OpenSymbol"/>
+      <w:outline w:val="false"/>
+      <w:shadow w:val="false"/>
+    </w:rPr>
+  </w:style>
+  <w:style w:type="character" w:styleId="ListLabel155">
+    <w:name w:val="ListLabel 155"/>
+    <w:qFormat/>
+    <w:rPr>
+      <w:rFonts w:cs="OpenSymbol"/>
+      <w:b/>
+      <w:outline w:val="false"/>
+      <w:shadow w:val="false"/>
+    </w:rPr>
+  </w:style>
+  <w:style w:type="character" w:styleId="ListLabel156">
+    <w:name w:val="ListLabel 156"/>
+    <w:qFormat/>
+    <w:rPr>
+      <w:rFonts w:cs="OpenSymbol"/>
+      <w:outline w:val="false"/>
+      <w:shadow w:val="false"/>
+    </w:rPr>
+  </w:style>
+  <w:style w:type="character" w:styleId="ListLabel157">
+    <w:name w:val="ListLabel 157"/>
+    <w:qFormat/>
+    <w:rPr>
+      <w:rFonts w:cs="OpenSymbol"/>
+      <w:outline w:val="false"/>
+      <w:shadow w:val="false"/>
+    </w:rPr>
+  </w:style>
+  <w:style w:type="character" w:styleId="ListLabel158">
+    <w:name w:val="ListLabel 158"/>
+    <w:qFormat/>
+    <w:rPr>
+      <w:rFonts w:cs="OpenSymbol"/>
+      <w:outline w:val="false"/>
+      <w:shadow w:val="false"/>
+    </w:rPr>
+  </w:style>
+  <w:style w:type="character" w:styleId="ListLabel159">
+    <w:name w:val="ListLabel 159"/>
+    <w:qFormat/>
+    <w:rPr>
+      <w:rFonts w:cs="OpenSymbol"/>
+      <w:outline w:val="false"/>
+      <w:shadow w:val="false"/>
+    </w:rPr>
+  </w:style>
+  <w:style w:type="character" w:styleId="ListLabel160">
+    <w:name w:val="ListLabel 160"/>
+    <w:qFormat/>
+    <w:rPr>
+      <w:rFonts w:cs="OpenSymbol"/>
+      <w:outline w:val="false"/>
+      <w:shadow w:val="false"/>
+    </w:rPr>
+  </w:style>
+  <w:style w:type="character" w:styleId="ListLabel161">
+    <w:name w:val="ListLabel 161"/>
+    <w:qFormat/>
+    <w:rPr>
+      <w:rFonts w:cs="OpenSymbol"/>
+      <w:outline w:val="false"/>
+      <w:shadow w:val="false"/>
+    </w:rPr>
+  </w:style>
+  <w:style w:type="character" w:styleId="ListLabel162">
+    <w:name w:val="ListLabel 162"/>
+    <w:qFormat/>
+    <w:rPr>
+      <w:rFonts w:cs="OpenSymbol"/>
+      <w:outline w:val="false"/>
+      <w:shadow w:val="false"/>
+    </w:rPr>
+  </w:style>
+  <w:style w:type="character" w:styleId="ListLabel163">
+    <w:name w:val="ListLabel 163"/>
+    <w:qFormat/>
+    <w:rPr>
+      <w:rFonts w:cs="OpenSymbol"/>
+      <w:outline w:val="false"/>
+      <w:shadow w:val="false"/>
+    </w:rPr>
+  </w:style>
+  <w:style w:type="character" w:styleId="ListLabel164">
+    <w:name w:val="ListLabel 164"/>
+    <w:qFormat/>
+    <w:rPr>
+      <w:rFonts w:cs="OpenSymbol"/>
+      <w:b/>
+      <w:outline w:val="false"/>
+      <w:shadow w:val="false"/>
+    </w:rPr>
+  </w:style>
+  <w:style w:type="character" w:styleId="ListLabel165">
+    <w:name w:val="ListLabel 165"/>
+    <w:qFormat/>
+    <w:rPr>
+      <w:rFonts w:cs="OpenSymbol"/>
+      <w:outline w:val="false"/>
+      <w:shadow w:val="false"/>
+    </w:rPr>
+  </w:style>
+  <w:style w:type="character" w:styleId="ListLabel166">
+    <w:name w:val="ListLabel 166"/>
+    <w:qFormat/>
+    <w:rPr>
+      <w:rFonts w:cs="OpenSymbol"/>
+      <w:outline w:val="false"/>
+      <w:shadow w:val="false"/>
+    </w:rPr>
+  </w:style>
+  <w:style w:type="character" w:styleId="ListLabel167">
+    <w:name w:val="ListLabel 167"/>
+    <w:qFormat/>
+    <w:rPr>
+      <w:rFonts w:cs="OpenSymbol"/>
+      <w:outline w:val="false"/>
+      <w:shadow w:val="false"/>
+    </w:rPr>
+  </w:style>
+  <w:style w:type="character" w:styleId="ListLabel168">
+    <w:name w:val="ListLabel 168"/>
+    <w:qFormat/>
+    <w:rPr>
+      <w:rFonts w:cs="OpenSymbol"/>
+      <w:outline w:val="false"/>
+      <w:shadow w:val="false"/>
+    </w:rPr>
+  </w:style>
+  <w:style w:type="character" w:styleId="ListLabel169">
+    <w:name w:val="ListLabel 169"/>
+    <w:qFormat/>
+    <w:rPr>
+      <w:rFonts w:cs="OpenSymbol"/>
+      <w:outline w:val="false"/>
+      <w:shadow w:val="false"/>
+    </w:rPr>
+  </w:style>
+  <w:style w:type="character" w:styleId="ListLabel170">
+    <w:name w:val="ListLabel 170"/>
+    <w:qFormat/>
+    <w:rPr>
+      <w:rFonts w:cs="OpenSymbol"/>
+      <w:outline w:val="false"/>
+      <w:shadow w:val="false"/>
+    </w:rPr>
+  </w:style>
+  <w:style w:type="character" w:styleId="ListLabel171">
+    <w:name w:val="ListLabel 171"/>
+    <w:qFormat/>
+    <w:rPr>
+      <w:rFonts w:cs="OpenSymbol"/>
+      <w:outline w:val="false"/>
+      <w:shadow w:val="false"/>
+    </w:rPr>
+  </w:style>
+  <w:style w:type="character" w:styleId="ListLabel172">
+    <w:name w:val="ListLabel 172"/>
+    <w:qFormat/>
+    <w:rPr>
+      <w:rFonts w:cs="OpenSymbol"/>
+      <w:outline w:val="false"/>
+      <w:shadow w:val="false"/>
+    </w:rPr>
+  </w:style>
+  <w:style w:type="character" w:styleId="ListLabel173">
+    <w:name w:val="ListLabel 173"/>
+    <w:qFormat/>
+    <w:rPr>
+      <w:rFonts w:cs="OpenSymbol"/>
+      <w:b/>
+      <w:outline w:val="false"/>
+      <w:shadow w:val="false"/>
+    </w:rPr>
+  </w:style>
+  <w:style w:type="character" w:styleId="ListLabel174">
+    <w:name w:val="ListLabel 174"/>
+    <w:qFormat/>
+    <w:rPr>
+      <w:rFonts w:cs="OpenSymbol"/>
+      <w:outline w:val="false"/>
+      <w:shadow w:val="false"/>
+    </w:rPr>
+  </w:style>
+  <w:style w:type="character" w:styleId="ListLabel175">
+    <w:name w:val="ListLabel 175"/>
+    <w:qFormat/>
+    <w:rPr>
+      <w:rFonts w:cs="OpenSymbol"/>
+      <w:outline w:val="false"/>
+      <w:shadow w:val="false"/>
+    </w:rPr>
+  </w:style>
+  <w:style w:type="character" w:styleId="ListLabel176">
+    <w:name w:val="ListLabel 176"/>
+    <w:qFormat/>
+    <w:rPr>
+      <w:rFonts w:cs="OpenSymbol"/>
+      <w:outline w:val="false"/>
+      <w:shadow w:val="false"/>
+    </w:rPr>
+  </w:style>
+  <w:style w:type="character" w:styleId="ListLabel177">
+    <w:name w:val="ListLabel 177"/>
+    <w:qFormat/>
+    <w:rPr>
+      <w:rFonts w:cs="OpenSymbol"/>
+      <w:outline w:val="false"/>
+      <w:shadow w:val="false"/>
+    </w:rPr>
+  </w:style>
+  <w:style w:type="character" w:styleId="ListLabel178">
+    <w:name w:val="ListLabel 178"/>
+    <w:qFormat/>
+    <w:rPr>
+      <w:rFonts w:cs="OpenSymbol"/>
+      <w:outline w:val="false"/>
+      <w:shadow w:val="false"/>
+    </w:rPr>
+  </w:style>
+  <w:style w:type="character" w:styleId="ListLabel179">
+    <w:name w:val="ListLabel 179"/>
+    <w:qFormat/>
+    <w:rPr>
+      <w:rFonts w:cs="OpenSymbol"/>
+      <w:outline w:val="false"/>
+      <w:shadow w:val="false"/>
+    </w:rPr>
+  </w:style>
+  <w:style w:type="character" w:styleId="ListLabel180">
+    <w:name w:val="ListLabel 180"/>
+    <w:qFormat/>
+    <w:rPr>
+      <w:rFonts w:cs="OpenSymbol"/>
+      <w:outline w:val="false"/>
+      <w:shadow w:val="false"/>
+    </w:rPr>
+  </w:style>
+  <w:style w:type="character" w:styleId="ListLabel181">
+    <w:name w:val="ListLabel 181"/>
+    <w:qFormat/>
+    <w:rPr>
+      <w:rFonts w:cs="OpenSymbol"/>
+      <w:outline w:val="false"/>
+      <w:shadow w:val="false"/>
+    </w:rPr>
+  </w:style>
+  <w:style w:type="character" w:styleId="ListLabel182">
+    <w:name w:val="ListLabel 182"/>
+    <w:qFormat/>
+    <w:rPr>
+      <w:rFonts w:cs="OpenSymbol"/>
+      <w:b/>
+      <w:outline w:val="false"/>
+      <w:shadow w:val="false"/>
+    </w:rPr>
+  </w:style>
+  <w:style w:type="character" w:styleId="ListLabel183">
+    <w:name w:val="ListLabel 183"/>
+    <w:qFormat/>
+    <w:rPr>
+      <w:rFonts w:cs="OpenSymbol"/>
+      <w:outline w:val="false"/>
+      <w:shadow w:val="false"/>
+    </w:rPr>
+  </w:style>
+  <w:style w:type="character" w:styleId="ListLabel184">
+    <w:name w:val="ListLabel 184"/>
+    <w:qFormat/>
+    <w:rPr>
+      <w:rFonts w:cs="OpenSymbol"/>
+      <w:outline w:val="false"/>
+      <w:shadow w:val="false"/>
+    </w:rPr>
+  </w:style>
+  <w:style w:type="character" w:styleId="ListLabel185">
+    <w:name w:val="ListLabel 185"/>
+    <w:qFormat/>
+    <w:rPr>
+      <w:rFonts w:cs="OpenSymbol"/>
+      <w:outline w:val="false"/>
+      <w:shadow w:val="false"/>
+    </w:rPr>
+  </w:style>
+  <w:style w:type="character" w:styleId="ListLabel186">
+    <w:name w:val="ListLabel 186"/>
+    <w:qFormat/>
+    <w:rPr>
+      <w:rFonts w:cs="OpenSymbol"/>
+      <w:outline w:val="false"/>
+      <w:shadow w:val="false"/>
+    </w:rPr>
+  </w:style>
+  <w:style w:type="character" w:styleId="ListLabel187">
+    <w:name w:val="ListLabel 187"/>
+    <w:qFormat/>
+    <w:rPr>
+      <w:rFonts w:cs="OpenSymbol"/>
+      <w:outline w:val="false"/>
+      <w:shadow w:val="false"/>
+    </w:rPr>
+  </w:style>
+  <w:style w:type="character" w:styleId="ListLabel188">
+    <w:name w:val="ListLabel 188"/>
+    <w:qFormat/>
+    <w:rPr>
+      <w:rFonts w:cs="OpenSymbol"/>
+      <w:outline w:val="false"/>
+      <w:shadow w:val="false"/>
+    </w:rPr>
+  </w:style>
+  <w:style w:type="character" w:styleId="ListLabel189">
+    <w:name w:val="ListLabel 189"/>
+    <w:qFormat/>
+    <w:rPr>
+      <w:rFonts w:cs="OpenSymbol"/>
+      <w:outline w:val="false"/>
+      <w:shadow w:val="false"/>
+    </w:rPr>
+  </w:style>
+  <w:style w:type="character" w:styleId="ListLabel190">
+    <w:name w:val="ListLabel 190"/>
+    <w:qFormat/>
+    <w:rPr>
+      <w:rFonts w:cs="OpenSymbol"/>
+      <w:outline w:val="false"/>
+      <w:shadow w:val="false"/>
+    </w:rPr>
+  </w:style>
+  <w:style w:type="character" w:styleId="ListLabel191">
+    <w:name w:val="ListLabel 191"/>
+    <w:qFormat/>
+    <w:rPr>
+      <w:rFonts w:cs="OpenSymbol"/>
+      <w:b/>
+      <w:outline w:val="false"/>
+      <w:shadow w:val="false"/>
+    </w:rPr>
+  </w:style>
+  <w:style w:type="character" w:styleId="ListLabel192">
+    <w:name w:val="ListLabel 192"/>
+    <w:qFormat/>
+    <w:rPr>
+      <w:rFonts w:cs="OpenSymbol"/>
+      <w:outline w:val="false"/>
+      <w:shadow w:val="false"/>
+    </w:rPr>
+  </w:style>
+  <w:style w:type="character" w:styleId="ListLabel193">
+    <w:name w:val="ListLabel 193"/>
+    <w:qFormat/>
+    <w:rPr>
+      <w:rFonts w:cs="OpenSymbol"/>
+      <w:outline w:val="false"/>
+      <w:shadow w:val="false"/>
+    </w:rPr>
+  </w:style>
+  <w:style w:type="character" w:styleId="ListLabel194">
+    <w:name w:val="ListLabel 194"/>
+    <w:qFormat/>
+    <w:rPr>
+      <w:rFonts w:cs="OpenSymbol"/>
+      <w:outline w:val="false"/>
+      <w:shadow w:val="false"/>
+    </w:rPr>
+  </w:style>
+  <w:style w:type="character" w:styleId="ListLabel195">
+    <w:name w:val="ListLabel 195"/>
+    <w:qFormat/>
+    <w:rPr>
+      <w:rFonts w:cs="OpenSymbol"/>
+      <w:outline w:val="false"/>
+      <w:shadow w:val="false"/>
+    </w:rPr>
+  </w:style>
+  <w:style w:type="character" w:styleId="ListLabel196">
+    <w:name w:val="ListLabel 196"/>
+    <w:qFormat/>
+    <w:rPr>
+      <w:rFonts w:cs="OpenSymbol"/>
+      <w:outline w:val="false"/>
+      <w:shadow w:val="false"/>
+    </w:rPr>
+  </w:style>
+  <w:style w:type="character" w:styleId="ListLabel197">
+    <w:name w:val="ListLabel 197"/>
+    <w:qFormat/>
+    <w:rPr>
+      <w:rFonts w:cs="OpenSymbol"/>
+      <w:outline w:val="false"/>
+      <w:shadow w:val="false"/>
+    </w:rPr>
+  </w:style>
+  <w:style w:type="character" w:styleId="ListLabel198">
+    <w:name w:val="ListLabel 198"/>
+    <w:qFormat/>
+    <w:rPr>
+      <w:rFonts w:cs="OpenSymbol"/>
+      <w:outline w:val="false"/>
+      <w:shadow w:val="false"/>
+    </w:rPr>
+  </w:style>
+  <w:style w:type="character" w:styleId="ListLabel199">
+    <w:name w:val="ListLabel 199"/>
+    <w:qFormat/>
+    <w:rPr>
+      <w:rFonts w:cs="OpenSymbol"/>
+      <w:outline w:val="false"/>
+      <w:shadow w:val="false"/>
+    </w:rPr>
+  </w:style>
+  <w:style w:type="character" w:styleId="ListLabel200">
+    <w:name w:val="ListLabel 200"/>
+    <w:qFormat/>
+    <w:rPr>
+      <w:rFonts w:cs="OpenSymbol"/>
+      <w:b/>
+      <w:outline w:val="false"/>
+      <w:shadow w:val="false"/>
+    </w:rPr>
+  </w:style>
+  <w:style w:type="character" w:styleId="ListLabel201">
+    <w:name w:val="ListLabel 201"/>
+    <w:qFormat/>
+    <w:rPr>
+      <w:rFonts w:cs="OpenSymbol"/>
+      <w:outline w:val="false"/>
+      <w:shadow w:val="false"/>
+    </w:rPr>
+  </w:style>
+  <w:style w:type="character" w:styleId="ListLabel202">
+    <w:name w:val="ListLabel 202"/>
+    <w:qFormat/>
+    <w:rPr>
+      <w:rFonts w:cs="OpenSymbol"/>
+      <w:outline w:val="false"/>
+      <w:shadow w:val="false"/>
+    </w:rPr>
+  </w:style>
+  <w:style w:type="character" w:styleId="ListLabel203">
+    <w:name w:val="ListLabel 203"/>
+    <w:qFormat/>
+    <w:rPr>
+      <w:rFonts w:cs="OpenSymbol"/>
+      <w:outline w:val="false"/>
+      <w:shadow w:val="false"/>
+    </w:rPr>
+  </w:style>
+  <w:style w:type="character" w:styleId="ListLabel204">
+    <w:name w:val="ListLabel 204"/>
+    <w:qFormat/>
+    <w:rPr>
+      <w:rFonts w:cs="OpenSymbol"/>
+      <w:outline w:val="false"/>
+      <w:shadow w:val="false"/>
+    </w:rPr>
+  </w:style>
+  <w:style w:type="character" w:styleId="ListLabel205">
+    <w:name w:val="ListLabel 205"/>
+    <w:qFormat/>
+    <w:rPr>
+      <w:rFonts w:cs="OpenSymbol"/>
+      <w:outline w:val="false"/>
+      <w:shadow w:val="false"/>
+    </w:rPr>
+  </w:style>
+  <w:style w:type="character" w:styleId="ListLabel206">
+    <w:name w:val="ListLabel 206"/>
+    <w:qFormat/>
+    <w:rPr>
+      <w:rFonts w:cs="OpenSymbol"/>
+      <w:outline w:val="false"/>
+      <w:shadow w:val="false"/>
+    </w:rPr>
+  </w:style>
+  <w:style w:type="character" w:styleId="ListLabel207">
+    <w:name w:val="ListLabel 207"/>
+    <w:qFormat/>
+    <w:rPr>
+      <w:rFonts w:cs="OpenSymbol"/>
+      <w:outline w:val="false"/>
+      <w:shadow w:val="false"/>
+    </w:rPr>
+  </w:style>
+  <w:style w:type="character" w:styleId="ListLabel208">
+    <w:name w:val="ListLabel 208"/>
+    <w:qFormat/>
+    <w:rPr>
+      <w:rFonts w:cs="OpenSymbol"/>
+      <w:outline w:val="false"/>
+      <w:shadow w:val="false"/>
+    </w:rPr>
+  </w:style>
+  <w:style w:type="character" w:styleId="ListLabel209">
+    <w:name w:val="ListLabel 209"/>
+    <w:qFormat/>
+    <w:rPr>
+      <w:rFonts w:cs="OpenSymbol"/>
+      <w:outline w:val="false"/>
+      <w:shadow w:val="false"/>
+    </w:rPr>
+  </w:style>
+  <w:style w:type="character" w:styleId="ListLabel210">
+    <w:name w:val="ListLabel 210"/>
+    <w:qFormat/>
+    <w:rPr>
+      <w:rFonts w:cs="OpenSymbol"/>
+      <w:outline w:val="false"/>
+      <w:shadow w:val="false"/>
+    </w:rPr>
+  </w:style>
+  <w:style w:type="character" w:styleId="ListLabel211">
+    <w:name w:val="ListLabel 211"/>
+    <w:qFormat/>
+    <w:rPr>
+      <w:rFonts w:cs="OpenSymbol"/>
+      <w:outline w:val="false"/>
+      <w:shadow w:val="false"/>
+    </w:rPr>
+  </w:style>
+  <w:style w:type="character" w:styleId="ListLabel212">
+    <w:name w:val="ListLabel 212"/>
+    <w:qFormat/>
+    <w:rPr>
+      <w:rFonts w:cs="OpenSymbol"/>
+      <w:outline w:val="false"/>
+      <w:shadow w:val="false"/>
+    </w:rPr>
+  </w:style>
+  <w:style w:type="character" w:styleId="ListLabel213">
+    <w:name w:val="ListLabel 213"/>
+    <w:qFormat/>
+    <w:rPr>
+      <w:rFonts w:cs="OpenSymbol"/>
+      <w:outline w:val="false"/>
+      <w:shadow w:val="false"/>
+    </w:rPr>
+  </w:style>
+  <w:style w:type="character" w:styleId="ListLabel214">
+    <w:name w:val="ListLabel 214"/>
+    <w:qFormat/>
+    <w:rPr>
+      <w:rFonts w:cs="OpenSymbol"/>
+      <w:outline w:val="false"/>
+      <w:shadow w:val="false"/>
+    </w:rPr>
+  </w:style>
+  <w:style w:type="character" w:styleId="ListLabel215">
+    <w:name w:val="ListLabel 215"/>
+    <w:qFormat/>
+    <w:rPr>
+      <w:rFonts w:cs="OpenSymbol"/>
+      <w:outline w:val="false"/>
+      <w:shadow w:val="false"/>
+    </w:rPr>
+  </w:style>
+  <w:style w:type="character" w:styleId="ListLabel216">
+    <w:name w:val="ListLabel 216"/>
+    <w:qFormat/>
+    <w:rPr>
+      <w:rFonts w:cs="OpenSymbol"/>
+      <w:outline w:val="false"/>
+      <w:shadow w:val="false"/>
+    </w:rPr>
+  </w:style>
+  <w:style w:type="character" w:styleId="ListLabel217">
+    <w:name w:val="ListLabel 217"/>
+    <w:qFormat/>
+    <w:rPr>
+      <w:rFonts w:cs="OpenSymbol"/>
+      <w:outline w:val="false"/>
+      <w:shadow w:val="false"/>
+    </w:rPr>
+  </w:style>
+  <w:style w:type="character" w:styleId="ListLabel218">
+    <w:name w:val="ListLabel 218"/>
+    <w:qFormat/>
+    <w:rPr>
+      <w:rFonts w:cs="OpenSymbol"/>
+      <w:b/>
+      <w:outline w:val="false"/>
+      <w:shadow w:val="false"/>
+    </w:rPr>
+  </w:style>
+  <w:style w:type="character" w:styleId="ListLabel219">
+    <w:name w:val="ListLabel 219"/>
+    <w:qFormat/>
+    <w:rPr>
+      <w:rFonts w:cs="OpenSymbol"/>
+      <w:outline w:val="false"/>
+      <w:shadow w:val="false"/>
+    </w:rPr>
+  </w:style>
+  <w:style w:type="character" w:styleId="ListLabel220">
+    <w:name w:val="ListLabel 220"/>
+    <w:qFormat/>
+    <w:rPr>
+      <w:rFonts w:cs="OpenSymbol"/>
+      <w:outline w:val="false"/>
+      <w:shadow w:val="false"/>
+    </w:rPr>
+  </w:style>
+  <w:style w:type="character" w:styleId="ListLabel221">
+    <w:name w:val="ListLabel 221"/>
+    <w:qFormat/>
+    <w:rPr>
+      <w:rFonts w:cs="OpenSymbol"/>
+      <w:outline w:val="false"/>
+      <w:shadow w:val="false"/>
+    </w:rPr>
+  </w:style>
+  <w:style w:type="character" w:styleId="ListLabel222">
+    <w:name w:val="ListLabel 222"/>
+    <w:qFormat/>
+    <w:rPr>
+      <w:rFonts w:cs="OpenSymbol"/>
+      <w:outline w:val="false"/>
+      <w:shadow w:val="false"/>
+    </w:rPr>
+  </w:style>
+  <w:style w:type="character" w:styleId="ListLabel223">
+    <w:name w:val="ListLabel 223"/>
+    <w:qFormat/>
+    <w:rPr>
+      <w:rFonts w:cs="OpenSymbol"/>
+      <w:outline w:val="false"/>
+      <w:shadow w:val="false"/>
+    </w:rPr>
+  </w:style>
+  <w:style w:type="character" w:styleId="ListLabel224">
+    <w:name w:val="ListLabel 224"/>
+    <w:qFormat/>
+    <w:rPr>
+      <w:rFonts w:cs="OpenSymbol"/>
+      <w:outline w:val="false"/>
+      <w:shadow w:val="false"/>
+    </w:rPr>
+  </w:style>
+  <w:style w:type="character" w:styleId="ListLabel225">
+    <w:name w:val="ListLabel 225"/>
+    <w:qFormat/>
+    <w:rPr>
+      <w:rFonts w:cs="OpenSymbol"/>
+      <w:outline w:val="false"/>
+      <w:shadow w:val="false"/>
+    </w:rPr>
+  </w:style>
+  <w:style w:type="character" w:styleId="ListLabel226">
+    <w:name w:val="ListLabel 226"/>
+    <w:qFormat/>
+    <w:rPr>
+      <w:rFonts w:cs="OpenSymbol"/>
+      <w:b/>
+      <w:outline w:val="false"/>
+      <w:shadow w:val="false"/>
+    </w:rPr>
+  </w:style>
+  <w:style w:type="character" w:styleId="ListLabel227">
+    <w:name w:val="ListLabel 227"/>
+    <w:qFormat/>
+    <w:rPr>
+      <w:rFonts w:cs="OpenSymbol"/>
+      <w:outline w:val="false"/>
+      <w:shadow w:val="false"/>
+    </w:rPr>
+  </w:style>
+  <w:style w:type="character" w:styleId="ListLabel228">
+    <w:name w:val="ListLabel 228"/>
+    <w:qFormat/>
+    <w:rPr>
+      <w:rFonts w:cs="OpenSymbol"/>
+      <w:outline w:val="false"/>
+      <w:shadow w:val="false"/>
+    </w:rPr>
+  </w:style>
+  <w:style w:type="character" w:styleId="ListLabel229">
+    <w:name w:val="ListLabel 229"/>
+    <w:qFormat/>
+    <w:rPr>
+      <w:rFonts w:cs="OpenSymbol"/>
+      <w:outline w:val="false"/>
+      <w:shadow w:val="false"/>
+    </w:rPr>
+  </w:style>
+  <w:style w:type="character" w:styleId="ListLabel230">
+    <w:name w:val="ListLabel 230"/>
+    <w:qFormat/>
+    <w:rPr>
+      <w:rFonts w:cs="OpenSymbol"/>
+      <w:outline w:val="false"/>
+      <w:shadow w:val="false"/>
+    </w:rPr>
+  </w:style>
+  <w:style w:type="character" w:styleId="ListLabel231">
+    <w:name w:val="ListLabel 231"/>
+    <w:qFormat/>
+    <w:rPr>
+      <w:rFonts w:cs="OpenSymbol"/>
+      <w:outline w:val="false"/>
+      <w:shadow w:val="false"/>
+    </w:rPr>
+  </w:style>
+  <w:style w:type="character" w:styleId="ListLabel232">
+    <w:name w:val="ListLabel 232"/>
+    <w:qFormat/>
+    <w:rPr>
+      <w:rFonts w:cs="OpenSymbol"/>
+      <w:outline w:val="false"/>
+      <w:shadow w:val="false"/>
+    </w:rPr>
+  </w:style>
+  <w:style w:type="character" w:styleId="ListLabel233">
+    <w:name w:val="ListLabel 233"/>
+    <w:qFormat/>
+    <w:rPr>
+      <w:rFonts w:cs="OpenSymbol"/>
+      <w:outline w:val="false"/>
+      <w:shadow w:val="false"/>
+    </w:rPr>
+  </w:style>
+  <w:style w:type="character" w:styleId="ListLabel234">
+    <w:name w:val="ListLabel 234"/>
+    <w:qFormat/>
+    <w:rPr>
+      <w:rFonts w:cs="OpenSymbol"/>
+      <w:outline w:val="false"/>
+      <w:shadow w:val="false"/>
+    </w:rPr>
+  </w:style>
+  <w:style w:type="character" w:styleId="ListLabel235">
+    <w:name w:val="ListLabel 235"/>
+    <w:qFormat/>
+    <w:rPr>
+      <w:rFonts w:cs="OpenSymbol"/>
+      <w:b/>
+      <w:outline w:val="false"/>
+      <w:shadow w:val="false"/>
+    </w:rPr>
+  </w:style>
+  <w:style w:type="character" w:styleId="ListLabel236">
+    <w:name w:val="ListLabel 236"/>
+    <w:qFormat/>
+    <w:rPr>
+      <w:rFonts w:cs="OpenSymbol"/>
+      <w:outline w:val="false"/>
+      <w:shadow w:val="false"/>
+    </w:rPr>
+  </w:style>
+  <w:style w:type="character" w:styleId="ListLabel237">
+    <w:name w:val="ListLabel 237"/>
+    <w:qFormat/>
+    <w:rPr>
+      <w:rFonts w:cs="OpenSymbol"/>
+      <w:outline w:val="false"/>
+      <w:shadow w:val="false"/>
+    </w:rPr>
+  </w:style>
+  <w:style w:type="character" w:styleId="ListLabel238">
+    <w:name w:val="ListLabel 238"/>
+    <w:qFormat/>
+    <w:rPr>
+      <w:rFonts w:cs="OpenSymbol"/>
+      <w:outline w:val="false"/>
+      <w:shadow w:val="false"/>
+    </w:rPr>
+  </w:style>
+  <w:style w:type="character" w:styleId="ListLabel239">
+    <w:name w:val="ListLabel 239"/>
+    <w:qFormat/>
+    <w:rPr>
+      <w:rFonts w:cs="OpenSymbol"/>
+      <w:outline w:val="false"/>
+      <w:shadow w:val="false"/>
+    </w:rPr>
+  </w:style>
+  <w:style w:type="character" w:styleId="ListLabel240">
+    <w:name w:val="ListLabel 240"/>
+    <w:qFormat/>
+    <w:rPr>
+      <w:rFonts w:cs="OpenSymbol"/>
+      <w:outline w:val="false"/>
+      <w:shadow w:val="false"/>
+    </w:rPr>
+  </w:style>
+  <w:style w:type="character" w:styleId="ListLabel241">
+    <w:name w:val="ListLabel 241"/>
+    <w:qFormat/>
+    <w:rPr>
+      <w:rFonts w:cs="OpenSymbol"/>
+      <w:outline w:val="false"/>
+      <w:shadow w:val="false"/>
+    </w:rPr>
+  </w:style>
+  <w:style w:type="character" w:styleId="ListLabel242">
+    <w:name w:val="ListLabel 242"/>
+    <w:qFormat/>
+    <w:rPr>
+      <w:rFonts w:cs="OpenSymbol"/>
+      <w:outline w:val="false"/>
+      <w:shadow w:val="false"/>
+    </w:rPr>
+  </w:style>
+  <w:style w:type="character" w:styleId="ListLabel243">
+    <w:name w:val="ListLabel 243"/>
+    <w:qFormat/>
+    <w:rPr>
+      <w:rFonts w:cs="OpenSymbol"/>
+      <w:outline w:val="false"/>
+      <w:shadow w:val="false"/>
+    </w:rPr>
+  </w:style>
+  <w:style w:type="character" w:styleId="ListLabel244">
+    <w:name w:val="ListLabel 244"/>
+    <w:qFormat/>
+    <w:rPr>
+      <w:rFonts w:cs="OpenSymbol"/>
+      <w:b/>
+      <w:outline w:val="false"/>
+      <w:shadow w:val="false"/>
+    </w:rPr>
+  </w:style>
+  <w:style w:type="character" w:styleId="ListLabel245">
+    <w:name w:val="ListLabel 245"/>
+    <w:qFormat/>
+    <w:rPr>
+      <w:rFonts w:cs="OpenSymbol"/>
+      <w:outline w:val="false"/>
+      <w:shadow w:val="false"/>
+    </w:rPr>
+  </w:style>
+  <w:style w:type="character" w:styleId="ListLabel246">
+    <w:name w:val="ListLabel 246"/>
+    <w:qFormat/>
+    <w:rPr>
+      <w:rFonts w:cs="OpenSymbol"/>
+      <w:outline w:val="false"/>
+      <w:shadow w:val="false"/>
+    </w:rPr>
+  </w:style>
+  <w:style w:type="character" w:styleId="ListLabel247">
+    <w:name w:val="ListLabel 247"/>
+    <w:qFormat/>
+    <w:rPr>
+      <w:rFonts w:cs="OpenSymbol"/>
+      <w:outline w:val="false"/>
+      <w:shadow w:val="false"/>
+    </w:rPr>
+  </w:style>
+  <w:style w:type="character" w:styleId="ListLabel248">
+    <w:name w:val="ListLabel 248"/>
+    <w:qFormat/>
+    <w:rPr>
+      <w:rFonts w:cs="OpenSymbol"/>
+      <w:outline w:val="false"/>
+      <w:shadow w:val="false"/>
+    </w:rPr>
+  </w:style>
+  <w:style w:type="character" w:styleId="ListLabel249">
+    <w:name w:val="ListLabel 249"/>
+    <w:qFormat/>
+    <w:rPr>
+      <w:rFonts w:cs="OpenSymbol"/>
+      <w:outline w:val="false"/>
+      <w:shadow w:val="false"/>
+    </w:rPr>
+  </w:style>
+  <w:style w:type="character" w:styleId="ListLabel250">
+    <w:name w:val="ListLabel 250"/>
+    <w:qFormat/>
+    <w:rPr>
+      <w:rFonts w:cs="OpenSymbol"/>
+      <w:outline w:val="false"/>
+      <w:shadow w:val="false"/>
+    </w:rPr>
+  </w:style>
+  <w:style w:type="character" w:styleId="ListLabel251">
+    <w:name w:val="ListLabel 251"/>
+    <w:qFormat/>
+    <w:rPr>
+      <w:rFonts w:cs="OpenSymbol"/>
+      <w:outline w:val="false"/>
+      <w:shadow w:val="false"/>
+    </w:rPr>
+  </w:style>
+  <w:style w:type="character" w:styleId="ListLabel252">
+    <w:name w:val="ListLabel 252"/>
     <w:qFormat/>
     <w:rPr>
       <w:rFonts w:cs="OpenSymbol"/>

</xml_diff>